<commit_message>
Work on ms a bit
</commit_message>
<xml_diff>
--- a/draft-02/manuscript_ver4/manuscript_ver4_rvm.docx
+++ b/draft-02/manuscript_ver4/manuscript_ver4_rvm.docx
@@ -10700,18 +10700,26 @@
           <w:rPr>
             <w:lang w:val="en-ZA"/>
           </w:rPr>
-          <w:t xml:space="preserve">greater species richness per unit area in the </w:t>
-        </w:r>
-      </w:ins>
-      <w:ins w:id="612" w:author="Ruan Van Mazijk" w:date="2019-10-15T14:26:00Z">
+          <w:t xml:space="preserve">greater species richness </w:t>
+        </w:r>
+        <w:bookmarkStart w:id="612" w:name="_GoBack"/>
+        <w:bookmarkEnd w:id="612"/>
         <w:r>
           <w:rPr>
             <w:lang w:val="en-ZA"/>
           </w:rPr>
+          <w:t xml:space="preserve">per unit area in the </w:t>
+        </w:r>
+      </w:ins>
+      <w:ins w:id="613" w:author="Ruan Van Mazijk" w:date="2019-10-15T14:26:00Z">
+        <w:r>
+          <w:rPr>
+            <w:lang w:val="en-ZA"/>
+          </w:rPr>
           <w:t>GCFR</w:t>
         </w:r>
       </w:ins>
-      <w:ins w:id="613" w:author="Ruan Van Mazijk" w:date="2019-10-15T14:28:00Z">
+      <w:ins w:id="614" w:author="Ruan Van Mazijk" w:date="2019-10-15T14:28:00Z">
         <w:r>
           <w:rPr>
             <w:lang w:val="en-ZA"/>
@@ -10719,7 +10727,7 @@
           <w:t xml:space="preserve"> at broader spatial-scales is attributable to the greater turnover-partition o</w:t>
         </w:r>
       </w:ins>
-      <w:ins w:id="614" w:author="Ruan Van Mazijk" w:date="2019-10-15T14:29:00Z">
+      <w:ins w:id="615" w:author="Ruan Van Mazijk" w:date="2019-10-15T14:29:00Z">
         <w:r>
           <w:rPr>
             <w:lang w:val="en-ZA"/>
@@ -10727,7 +10735,7 @@
           <w:t>f squ</w:t>
         </w:r>
       </w:ins>
-      <w:ins w:id="615" w:author="Ruan Van Mazijk" w:date="2019-10-18T11:40:00Z">
+      <w:ins w:id="616" w:author="Ruan Van Mazijk" w:date="2019-10-18T11:40:00Z">
         <w:r>
           <w:rPr>
             <w:lang w:val="en-ZA"/>
@@ -10735,7 +10743,7 @@
           <w:t>a</w:t>
         </w:r>
       </w:ins>
-      <w:ins w:id="616" w:author="Ruan Van Mazijk" w:date="2019-10-15T14:29:00Z">
+      <w:ins w:id="617" w:author="Ruan Van Mazijk" w:date="2019-10-15T14:29:00Z">
         <w:r>
           <w:rPr>
             <w:lang w:val="en-ZA"/>
@@ -10751,11 +10759,11 @@
           <w:tab w:val="left" w:pos="6189"/>
         </w:tabs>
         <w:rPr>
-          <w:ins w:id="617" w:author="Ruan Van Mazijk" w:date="2019-10-14T11:48:00Z"/>
+          <w:ins w:id="618" w:author="Ruan Van Mazijk" w:date="2019-10-14T11:48:00Z"/>
           <w:lang w:val="en-ZA"/>
         </w:rPr>
       </w:pPr>
-      <w:ins w:id="618" w:author="Ruan Van Mazijk" w:date="2019-10-14T11:48:00Z">
+      <w:ins w:id="619" w:author="Ruan Van Mazijk" w:date="2019-10-14T11:48:00Z">
         <w:r>
           <w:rPr>
             <w:lang w:val="en-ZA"/>
@@ -10771,11 +10779,11 @@
           <w:tab w:val="left" w:pos="6189"/>
         </w:tabs>
         <w:rPr>
-          <w:ins w:id="619" w:author="Ruan Van Mazijk" w:date="2019-10-09T17:18:00Z"/>
+          <w:ins w:id="620" w:author="Ruan Van Mazijk" w:date="2019-10-09T17:18:00Z"/>
           <w:lang w:val="en-ZA"/>
         </w:rPr>
       </w:pPr>
-      <w:ins w:id="620" w:author="Ruan Van Mazijk" w:date="2019-10-14T11:38:00Z">
+      <w:ins w:id="621" w:author="Ruan Van Mazijk" w:date="2019-10-14T11:38:00Z">
         <w:r>
           <w:rPr>
             <w:lang w:val="en-ZA"/>
@@ -10783,7 +10791,7 @@
           <w:t>[</w:t>
         </w:r>
       </w:ins>
-      <w:ins w:id="621" w:author="Ruan Van Mazijk" w:date="2019-10-14T11:49:00Z">
+      <w:ins w:id="622" w:author="Ruan Van Mazijk" w:date="2019-10-14T11:49:00Z">
         <w:r>
           <w:rPr>
             <w:lang w:val="en-ZA"/>
@@ -10791,7 +10799,7 @@
           <w:t>G</w:t>
         </w:r>
       </w:ins>
-      <w:ins w:id="622" w:author="Ruan Van Mazijk" w:date="2019-10-08T17:27:00Z">
+      <w:ins w:id="623" w:author="Ruan Van Mazijk" w:date="2019-10-08T17:27:00Z">
         <w:r>
           <w:rPr>
             <w:lang w:val="en-ZA"/>
@@ -10799,7 +10807,7 @@
           <w:t>reater</w:t>
         </w:r>
       </w:ins>
-      <w:ins w:id="623" w:author="Ruan Van Mazijk" w:date="2019-10-08T17:25:00Z">
+      <w:ins w:id="624" w:author="Ruan Van Mazijk" w:date="2019-10-08T17:25:00Z">
         <w:r>
           <w:rPr>
             <w:lang w:val="en-ZA"/>
@@ -10807,7 +10815,7 @@
           <w:t xml:space="preserve"> disparity in</w:t>
         </w:r>
       </w:ins>
-      <w:ins w:id="624" w:author="Ruan Van Mazijk" w:date="2019-10-08T17:23:00Z">
+      <w:ins w:id="625" w:author="Ruan Van Mazijk" w:date="2019-10-08T17:23:00Z">
         <w:r>
           <w:rPr>
             <w:lang w:val="en-ZA"/>
@@ -10815,7 +10823,7 @@
           <w:t xml:space="preserve"> </w:t>
         </w:r>
       </w:ins>
-      <w:ins w:id="625" w:author="Ruan Van Mazijk" w:date="2019-10-08T17:26:00Z">
+      <w:ins w:id="626" w:author="Ruan Van Mazijk" w:date="2019-10-08T17:26:00Z">
         <w:r>
           <w:rPr>
             <w:lang w:val="en-ZA"/>
@@ -10823,7 +10831,7 @@
           <w:t>topographic a</w:t>
         </w:r>
       </w:ins>
-      <w:ins w:id="626" w:author="Ruan Van Mazijk" w:date="2019-10-08T17:27:00Z">
+      <w:ins w:id="627" w:author="Ruan Van Mazijk" w:date="2019-10-08T17:27:00Z">
         <w:r>
           <w:rPr>
             <w:lang w:val="en-ZA"/>
@@ -10831,7 +10839,7 @@
           <w:t>nd</w:t>
         </w:r>
       </w:ins>
-      <w:ins w:id="627" w:author="Ruan Van Mazijk" w:date="2019-10-08T17:26:00Z">
+      <w:ins w:id="628" w:author="Ruan Van Mazijk" w:date="2019-10-08T17:26:00Z">
         <w:r>
           <w:rPr>
             <w:lang w:val="en-ZA"/>
@@ -10839,7 +10847,7 @@
           <w:t xml:space="preserve"> climatic</w:t>
         </w:r>
       </w:ins>
-      <w:ins w:id="628" w:author="Ruan Van Mazijk" w:date="2019-10-08T17:24:00Z">
+      <w:ins w:id="629" w:author="Ruan Van Mazijk" w:date="2019-10-08T17:24:00Z">
         <w:r>
           <w:rPr>
             <w:lang w:val="en-ZA"/>
@@ -10847,7 +10855,7 @@
           <w:t xml:space="preserve"> heterogeneity </w:t>
         </w:r>
       </w:ins>
-      <w:ins w:id="629" w:author="Ruan Van Mazijk" w:date="2019-10-08T17:31:00Z">
+      <w:ins w:id="630" w:author="Ruan Van Mazijk" w:date="2019-10-08T17:31:00Z">
         <w:r>
           <w:rPr>
             <w:lang w:val="en-ZA"/>
@@ -10855,7 +10863,7 @@
           <w:t>than</w:t>
         </w:r>
       </w:ins>
-      <w:ins w:id="630" w:author="Ruan Van Mazijk" w:date="2019-10-08T17:30:00Z">
+      <w:ins w:id="631" w:author="Ruan Van Mazijk" w:date="2019-10-08T17:30:00Z">
         <w:r>
           <w:rPr>
             <w:lang w:val="en-ZA"/>
@@ -10863,7 +10871,7 @@
           <w:t xml:space="preserve"> in edaphic heterogeneity</w:t>
         </w:r>
       </w:ins>
-      <w:ins w:id="631" w:author="Ruan Van Mazijk" w:date="2019-10-08T17:32:00Z">
+      <w:ins w:id="632" w:author="Ruan Van Mazijk" w:date="2019-10-08T17:32:00Z">
         <w:r>
           <w:rPr>
             <w:lang w:val="en-ZA"/>
@@ -10871,7 +10879,7 @@
           <w:t xml:space="preserve"> </w:t>
         </w:r>
       </w:ins>
-      <w:ins w:id="632" w:author="Ruan Van Mazijk" w:date="2019-10-08T17:33:00Z">
+      <w:ins w:id="633" w:author="Ruan Van Mazijk" w:date="2019-10-08T17:33:00Z">
         <w:r>
           <w:rPr>
             <w:lang w:val="en-ZA"/>
@@ -10879,7 +10887,7 @@
           <w:t xml:space="preserve">between the </w:t>
         </w:r>
       </w:ins>
-      <w:ins w:id="633" w:author="Ruan Van Mazijk" w:date="2019-10-09T15:46:00Z">
+      <w:ins w:id="634" w:author="Ruan Van Mazijk" w:date="2019-10-09T15:46:00Z">
         <w:r>
           <w:rPr>
             <w:lang w:val="en-ZA"/>
@@ -10893,7 +10901,7 @@
           <w:t>s</w:t>
         </w:r>
       </w:ins>
-      <w:ins w:id="634" w:author="Ruan Van Mazijk" w:date="2019-10-14T11:38:00Z">
+      <w:ins w:id="635" w:author="Ruan Van Mazijk" w:date="2019-10-14T11:38:00Z">
         <w:r>
           <w:rPr>
             <w:lang w:val="en-ZA"/>
@@ -10909,11 +10917,11 @@
           <w:tab w:val="left" w:pos="6189"/>
         </w:tabs>
         <w:rPr>
-          <w:ins w:id="635" w:author="Ruan Van Mazijk" w:date="2019-10-14T11:38:00Z"/>
+          <w:ins w:id="636" w:author="Ruan Van Mazijk" w:date="2019-10-14T11:38:00Z"/>
           <w:lang w:val="en-ZA"/>
         </w:rPr>
       </w:pPr>
-      <w:ins w:id="636" w:author="Ruan Van Mazijk" w:date="2019-10-08T18:14:00Z">
+      <w:ins w:id="637" w:author="Ruan Van Mazijk" w:date="2019-10-08T18:14:00Z">
         <w:r>
           <w:rPr>
             <w:lang w:val="en-ZA"/>
@@ -10936,11 +10944,11 @@
           <w:tab w:val="left" w:pos="6189"/>
         </w:tabs>
         <w:rPr>
-          <w:ins w:id="637" w:author="Ruan Van Mazijk" w:date="2019-10-08T14:46:00Z"/>
+          <w:ins w:id="638" w:author="Ruan Van Mazijk" w:date="2019-10-08T14:46:00Z"/>
           <w:lang w:val="en-ZA"/>
         </w:rPr>
       </w:pPr>
-      <w:ins w:id="638" w:author="Ruan Van Mazijk" w:date="2019-10-08T14:46:00Z">
+      <w:ins w:id="639" w:author="Ruan Van Mazijk" w:date="2019-10-08T14:46:00Z">
         <w:r>
           <w:rPr>
             <w:lang w:val="en-ZA"/>
@@ -10954,10 +10962,10 @@
         <w:pStyle w:val="Heading2"/>
         <w:spacing w:line="240" w:lineRule="auto"/>
         <w:rPr>
-          <w:ins w:id="639" w:author="Ruan Van Mazijk" w:date="2019-10-18T14:01:00Z"/>
+          <w:ins w:id="640" w:author="Ruan Van Mazijk" w:date="2019-10-18T14:01:00Z"/>
           <w:lang w:val="en-ZA"/>
         </w:rPr>
-        <w:pPrChange w:id="640" w:author="Ruan Van Mazijk" w:date="2019-10-18T14:05:00Z">
+        <w:pPrChange w:id="641" w:author="Ruan Van Mazijk" w:date="2019-10-18T14:05:00Z">
           <w:pPr>
             <w:pStyle w:val="BodyText"/>
             <w:tabs>
@@ -10966,7 +10974,7 @@
           </w:pPr>
         </w:pPrChange>
       </w:pPr>
-      <w:ins w:id="641" w:author="Ruan Van Mazijk" w:date="2019-10-18T14:01:00Z">
+      <w:ins w:id="642" w:author="Ruan Van Mazijk" w:date="2019-10-18T14:01:00Z">
         <w:r>
           <w:rPr>
             <w:lang w:val="en-ZA"/>
@@ -10982,11 +10990,11 @@
           <w:tab w:val="left" w:pos="6189"/>
         </w:tabs>
         <w:rPr>
-          <w:ins w:id="642" w:author="Ruan Van Mazijk" w:date="2019-10-08T14:35:00Z"/>
+          <w:ins w:id="643" w:author="Ruan Van Mazijk" w:date="2019-10-08T14:35:00Z"/>
           <w:lang w:val="en-ZA"/>
         </w:rPr>
       </w:pPr>
-      <w:ins w:id="643" w:author="Ruan Van Mazijk" w:date="2019-10-08T14:35:00Z">
+      <w:ins w:id="644" w:author="Ruan Van Mazijk" w:date="2019-10-08T14:35:00Z">
         <w:r>
           <w:rPr>
             <w:lang w:val="en-ZA"/>
@@ -11006,10 +11014,10 @@
           <w:tab w:val="left" w:pos="6189"/>
         </w:tabs>
         <w:rPr>
-          <w:ins w:id="644" w:author="Ruan Van Mazijk" w:date="2019-10-08T14:35:00Z"/>
+          <w:ins w:id="645" w:author="Ruan Van Mazijk" w:date="2019-10-08T14:35:00Z"/>
           <w:lang w:val="en-ZA"/>
         </w:rPr>
-        <w:pPrChange w:id="645" w:author="Ruan Van Mazijk" w:date="2019-10-18T14:37:00Z">
+        <w:pPrChange w:id="646" w:author="Ruan Van Mazijk" w:date="2019-10-18T14:37:00Z">
           <w:pPr>
             <w:pStyle w:val="BodyText"/>
             <w:numPr>
@@ -11023,7 +11031,7 @@
           </w:pPr>
         </w:pPrChange>
       </w:pPr>
-      <w:ins w:id="646" w:author="Ruan Van Mazijk" w:date="2019-10-08T14:35:00Z">
+      <w:ins w:id="647" w:author="Ruan Van Mazijk" w:date="2019-10-08T14:35:00Z">
         <w:r>
           <w:rPr>
             <w:lang w:val="en-ZA"/>
@@ -11043,10 +11051,10 @@
           <w:tab w:val="left" w:pos="6189"/>
         </w:tabs>
         <w:rPr>
-          <w:ins w:id="647" w:author="Ruan Van Mazijk" w:date="2019-10-08T14:35:00Z"/>
+          <w:ins w:id="648" w:author="Ruan Van Mazijk" w:date="2019-10-08T14:35:00Z"/>
           <w:lang w:val="en-ZA"/>
         </w:rPr>
-        <w:pPrChange w:id="648" w:author="Ruan Van Mazijk" w:date="2019-10-18T14:37:00Z">
+        <w:pPrChange w:id="649" w:author="Ruan Van Mazijk" w:date="2019-10-18T14:37:00Z">
           <w:pPr>
             <w:pStyle w:val="BodyText"/>
             <w:numPr>
@@ -11060,7 +11068,7 @@
           </w:pPr>
         </w:pPrChange>
       </w:pPr>
-      <w:ins w:id="649" w:author="Ruan Van Mazijk" w:date="2019-10-08T14:35:00Z">
+      <w:ins w:id="650" w:author="Ruan Van Mazijk" w:date="2019-10-08T14:35:00Z">
         <w:r>
           <w:rPr>
             <w:lang w:val="en-ZA"/>
@@ -11080,10 +11088,10 @@
           <w:tab w:val="left" w:pos="6189"/>
         </w:tabs>
         <w:rPr>
-          <w:ins w:id="650" w:author="Ruan Van Mazijk" w:date="2019-10-18T14:20:00Z"/>
+          <w:ins w:id="651" w:author="Ruan Van Mazijk" w:date="2019-10-18T14:20:00Z"/>
           <w:lang w:val="en-ZA"/>
         </w:rPr>
-        <w:pPrChange w:id="651" w:author="Ruan Van Mazijk" w:date="2019-10-18T14:37:00Z">
+        <w:pPrChange w:id="652" w:author="Ruan Van Mazijk" w:date="2019-10-18T14:37:00Z">
           <w:pPr>
             <w:pStyle w:val="BodyText"/>
             <w:numPr>
@@ -11097,7 +11105,7 @@
           </w:pPr>
         </w:pPrChange>
       </w:pPr>
-      <w:ins w:id="652" w:author="Ruan Van Mazijk" w:date="2019-10-08T14:35:00Z">
+      <w:ins w:id="653" w:author="Ruan Van Mazijk" w:date="2019-10-08T14:35:00Z">
         <w:r>
           <w:rPr>
             <w:lang w:val="en-ZA"/>
@@ -11131,10 +11139,10 @@
           <w:tab w:val="left" w:pos="6189"/>
         </w:tabs>
         <w:rPr>
-          <w:ins w:id="653" w:author="Ruan Van Mazijk" w:date="2019-10-18T14:20:00Z"/>
+          <w:ins w:id="654" w:author="Ruan Van Mazijk" w:date="2019-10-18T14:20:00Z"/>
           <w:lang w:val="en-ZA"/>
         </w:rPr>
-        <w:pPrChange w:id="654" w:author="Ruan Van Mazijk" w:date="2019-10-18T14:37:00Z">
+        <w:pPrChange w:id="655" w:author="Ruan Van Mazijk" w:date="2019-10-18T14:37:00Z">
           <w:pPr>
             <w:pStyle w:val="BodyText"/>
             <w:numPr>
@@ -11149,7 +11157,7 @@
           </w:pPr>
         </w:pPrChange>
       </w:pPr>
-      <w:ins w:id="655" w:author="Ruan Van Mazijk" w:date="2019-10-18T14:20:00Z">
+      <w:ins w:id="656" w:author="Ruan Van Mazijk" w:date="2019-10-18T14:20:00Z">
         <w:r>
           <w:rPr>
             <w:lang w:val="en-ZA"/>
@@ -11177,10 +11185,10 @@
           <w:tab w:val="left" w:pos="6189"/>
         </w:tabs>
         <w:rPr>
-          <w:ins w:id="656" w:author="Ruan Van Mazijk" w:date="2019-10-18T14:21:00Z"/>
+          <w:ins w:id="657" w:author="Ruan Van Mazijk" w:date="2019-10-18T14:21:00Z"/>
           <w:lang w:val="en-ZA"/>
         </w:rPr>
-        <w:pPrChange w:id="657" w:author="Ruan Van Mazijk" w:date="2019-10-18T14:37:00Z">
+        <w:pPrChange w:id="658" w:author="Ruan Van Mazijk" w:date="2019-10-18T14:37:00Z">
           <w:pPr>
             <w:pStyle w:val="BodyText"/>
             <w:numPr>
@@ -11195,7 +11203,7 @@
           </w:pPr>
         </w:pPrChange>
       </w:pPr>
-      <w:ins w:id="658" w:author="Ruan Van Mazijk" w:date="2019-10-18T14:20:00Z">
+      <w:ins w:id="659" w:author="Ruan Van Mazijk" w:date="2019-10-18T14:20:00Z">
         <w:r>
           <w:rPr>
             <w:lang w:val="en-ZA"/>
@@ -11228,10 +11236,10 @@
           <w:tab w:val="left" w:pos="6189"/>
         </w:tabs>
         <w:rPr>
-          <w:ins w:id="659" w:author="Ruan Van Mazijk" w:date="2019-10-08T14:35:00Z"/>
+          <w:ins w:id="660" w:author="Ruan Van Mazijk" w:date="2019-10-08T14:35:00Z"/>
           <w:lang w:val="en-ZA"/>
         </w:rPr>
-        <w:pPrChange w:id="660" w:author="Ruan Van Mazijk" w:date="2019-10-18T14:37:00Z">
+        <w:pPrChange w:id="661" w:author="Ruan Van Mazijk" w:date="2019-10-18T14:37:00Z">
           <w:pPr>
             <w:pStyle w:val="BodyText"/>
             <w:numPr>
@@ -11245,7 +11253,7 @@
           </w:pPr>
         </w:pPrChange>
       </w:pPr>
-      <w:ins w:id="661" w:author="Ruan Van Mazijk" w:date="2019-10-18T14:21:00Z">
+      <w:ins w:id="662" w:author="Ruan Van Mazijk" w:date="2019-10-18T14:21:00Z">
         <w:r>
           <w:rPr>
             <w:lang w:val="en-ZA"/>
@@ -11259,30 +11267,30 @@
         <w:pStyle w:val="Heading2"/>
         <w:spacing w:line="240" w:lineRule="auto"/>
         <w:rPr>
-          <w:ins w:id="662" w:author="Ruan Van Mazijk" w:date="2019-10-18T14:37:00Z"/>
-        </w:rPr>
-      </w:pPr>
-      <w:ins w:id="663" w:author="Ruan Van Mazijk" w:date="2019-10-18T14:01:00Z">
+          <w:ins w:id="663" w:author="Ruan Van Mazijk" w:date="2019-10-18T14:37:00Z"/>
+        </w:rPr>
+      </w:pPr>
+      <w:ins w:id="664" w:author="Ruan Van Mazijk" w:date="2019-10-18T14:01:00Z">
         <w:r>
           <w:t>Paragraph 4:</w:t>
         </w:r>
       </w:ins>
-      <w:ins w:id="664" w:author="Ruan Van Mazijk" w:date="2019-10-18T14:37:00Z">
+      <w:ins w:id="665" w:author="Ruan Van Mazijk" w:date="2019-10-18T14:37:00Z">
         <w:r>
           <w:t xml:space="preserve"> </w:t>
         </w:r>
       </w:ins>
-      <w:ins w:id="665" w:author="Ruan Van Mazijk" w:date="2019-10-18T14:32:00Z">
+      <w:ins w:id="666" w:author="Ruan Van Mazijk" w:date="2019-10-18T14:32:00Z">
         <w:r>
           <w:t>[</w:t>
         </w:r>
       </w:ins>
-      <w:ins w:id="666" w:author="Ruan Van Mazijk" w:date="2019-10-18T14:37:00Z">
+      <w:ins w:id="667" w:author="Ruan Van Mazijk" w:date="2019-10-18T14:37:00Z">
         <w:r>
           <w:t>To discuss after the previous 3 are written</w:t>
         </w:r>
       </w:ins>
-      <w:ins w:id="667" w:author="Ruan Van Mazijk" w:date="2019-10-18T14:32:00Z">
+      <w:ins w:id="668" w:author="Ruan Van Mazijk" w:date="2019-10-18T14:32:00Z">
         <w:r>
           <w:t>]</w:t>
         </w:r>
@@ -11292,10 +11300,10 @@
       <w:pPr>
         <w:pStyle w:val="BodyText"/>
         <w:rPr>
-          <w:ins w:id="668" w:author="Ruan Van Mazijk" w:date="2019-10-18T14:37:00Z"/>
-        </w:rPr>
-      </w:pPr>
-      <w:ins w:id="669" w:author="Ruan Van Mazijk" w:date="2019-10-18T14:37:00Z">
+          <w:ins w:id="669" w:author="Ruan Van Mazijk" w:date="2019-10-18T14:37:00Z"/>
+        </w:rPr>
+      </w:pPr>
+      <w:ins w:id="670" w:author="Ruan Van Mazijk" w:date="2019-10-18T14:37:00Z">
         <w:r>
           <w:t>Ideas for now:</w:t>
         </w:r>
@@ -11309,10 +11317,10 @@
           <w:numId w:val="24"/>
         </w:numPr>
         <w:rPr>
-          <w:ins w:id="670" w:author="Ruan Van Mazijk" w:date="2019-10-18T14:38:00Z"/>
-        </w:rPr>
-      </w:pPr>
-      <w:ins w:id="671" w:author="Ruan Van Mazijk" w:date="2019-10-18T14:38:00Z">
+          <w:ins w:id="671" w:author="Ruan Van Mazijk" w:date="2019-10-18T14:38:00Z"/>
+        </w:rPr>
+      </w:pPr>
+      <w:ins w:id="672" w:author="Ruan Van Mazijk" w:date="2019-10-18T14:38:00Z">
         <w:r>
           <w:t>Biodiversity = richness AND…</w:t>
         </w:r>
@@ -11326,10 +11334,10 @@
           <w:numId w:val="24"/>
         </w:numPr>
         <w:rPr>
-          <w:ins w:id="672" w:author="Ruan Van Mazijk" w:date="2019-10-18T14:38:00Z"/>
-        </w:rPr>
-      </w:pPr>
-      <w:ins w:id="673" w:author="Ruan Van Mazijk" w:date="2019-10-18T14:38:00Z">
+          <w:ins w:id="673" w:author="Ruan Van Mazijk" w:date="2019-10-18T14:38:00Z"/>
+        </w:rPr>
+      </w:pPr>
+      <w:ins w:id="674" w:author="Ruan Van Mazijk" w:date="2019-10-18T14:38:00Z">
         <w:r>
           <w:t>Composition,</w:t>
         </w:r>
@@ -11343,10 +11351,10 @@
           <w:numId w:val="24"/>
         </w:numPr>
         <w:rPr>
-          <w:ins w:id="674" w:author="Ruan Van Mazijk" w:date="2019-10-18T14:38:00Z"/>
-        </w:rPr>
-      </w:pPr>
-      <w:ins w:id="675" w:author="Ruan Van Mazijk" w:date="2019-10-18T14:38:00Z">
+          <w:ins w:id="675" w:author="Ruan Van Mazijk" w:date="2019-10-18T14:38:00Z"/>
+        </w:rPr>
+      </w:pPr>
+      <w:ins w:id="676" w:author="Ruan Van Mazijk" w:date="2019-10-18T14:38:00Z">
         <w:r>
           <w:t>Functional diversity,</w:t>
         </w:r>
@@ -11360,15 +11368,15 @@
           <w:numId w:val="24"/>
         </w:numPr>
         <w:rPr>
-          <w:ins w:id="676" w:author="Ruan Van Mazijk" w:date="2019-10-18T14:38:00Z"/>
-        </w:rPr>
-      </w:pPr>
-      <w:ins w:id="677" w:author="Ruan Van Mazijk" w:date="2019-10-18T14:38:00Z">
+          <w:ins w:id="677" w:author="Ruan Van Mazijk" w:date="2019-10-18T14:38:00Z"/>
+        </w:rPr>
+      </w:pPr>
+      <w:ins w:id="678" w:author="Ruan Van Mazijk" w:date="2019-10-18T14:38:00Z">
         <w:r>
           <w:t>Phylogenetic diversity</w:t>
         </w:r>
       </w:ins>
-      <w:ins w:id="678" w:author="Ruan Van Mazijk" w:date="2019-10-18T14:39:00Z">
+      <w:ins w:id="679" w:author="Ruan Van Mazijk" w:date="2019-10-18T14:39:00Z">
         <w:r>
           <w:t xml:space="preserve"> (Re: Felix’ map in the fynbos book)</w:t>
         </w:r>
@@ -11382,10 +11390,10 @@
           <w:numId w:val="24"/>
         </w:numPr>
         <w:rPr>
-          <w:ins w:id="679" w:author="Ruan Van Mazijk" w:date="2019-10-18T14:38:00Z"/>
-        </w:rPr>
-      </w:pPr>
-      <w:ins w:id="680" w:author="Ruan Van Mazijk" w:date="2019-10-18T14:38:00Z">
+          <w:ins w:id="680" w:author="Ruan Van Mazijk" w:date="2019-10-18T14:38:00Z"/>
+        </w:rPr>
+      </w:pPr>
+      <w:ins w:id="681" w:author="Ruan Van Mazijk" w:date="2019-10-18T14:38:00Z">
         <w:r>
           <w:t>Conservation</w:t>
         </w:r>
@@ -11399,26 +11407,26 @@
           <w:numId w:val="24"/>
         </w:numPr>
         <w:rPr>
-          <w:ins w:id="681" w:author="Ruan Van Mazijk" w:date="2019-10-18T14:32:00Z"/>
-          <w:rPrChange w:id="682" w:author="Ruan Van Mazijk" w:date="2019-10-18T14:37:00Z">
+          <w:ins w:id="682" w:author="Ruan Van Mazijk" w:date="2019-10-18T14:32:00Z"/>
+          <w:rPrChange w:id="683" w:author="Ruan Van Mazijk" w:date="2019-10-18T14:37:00Z">
             <w:rPr>
-              <w:ins w:id="683" w:author="Ruan Van Mazijk" w:date="2019-10-18T14:32:00Z"/>
+              <w:ins w:id="684" w:author="Ruan Van Mazijk" w:date="2019-10-18T14:32:00Z"/>
             </w:rPr>
           </w:rPrChange>
         </w:rPr>
-        <w:pPrChange w:id="684" w:author="Ruan Van Mazijk" w:date="2019-10-18T14:38:00Z">
+        <w:pPrChange w:id="685" w:author="Ruan Van Mazijk" w:date="2019-10-18T14:38:00Z">
           <w:pPr>
             <w:pStyle w:val="Heading2"/>
             <w:spacing w:line="240" w:lineRule="auto"/>
           </w:pPr>
         </w:pPrChange>
       </w:pPr>
-      <w:ins w:id="685" w:author="Ruan Van Mazijk" w:date="2019-10-18T14:38:00Z">
+      <w:ins w:id="686" w:author="Ruan Van Mazijk" w:date="2019-10-18T14:38:00Z">
         <w:r>
           <w:t xml:space="preserve">Habitat diversity = more species (Re: </w:t>
         </w:r>
       </w:ins>
-      <w:ins w:id="686" w:author="Ruan Van Mazijk" w:date="2019-10-18T14:39:00Z">
+      <w:ins w:id="687" w:author="Ruan Van Mazijk" w:date="2019-10-18T14:39:00Z">
         <w:r>
           <w:t>European reserve study Tony mentioned)</w:t>
         </w:r>
@@ -11429,10 +11437,10 @@
         <w:pStyle w:val="Heading2"/>
         <w:spacing w:line="240" w:lineRule="auto"/>
         <w:rPr>
-          <w:ins w:id="687" w:author="Ruan Van Mazijk" w:date="2019-10-18T14:32:00Z"/>
-        </w:rPr>
-      </w:pPr>
-      <w:ins w:id="688" w:author="Ruan Van Mazijk" w:date="2019-10-18T14:32:00Z">
+          <w:ins w:id="688" w:author="Ruan Van Mazijk" w:date="2019-10-18T14:32:00Z"/>
+        </w:rPr>
+      </w:pPr>
+      <w:ins w:id="689" w:author="Ruan Van Mazijk" w:date="2019-10-18T14:32:00Z">
         <w:r>
           <w:t>Possible weaknesses to our study [</w:t>
         </w:r>
@@ -11449,15 +11457,15 @@
           <w:numId w:val="23"/>
         </w:numPr>
         <w:rPr>
-          <w:ins w:id="689" w:author="Ruan Van Mazijk" w:date="2019-10-18T14:33:00Z"/>
-        </w:rPr>
-      </w:pPr>
-      <w:ins w:id="690" w:author="Ruan Van Mazijk" w:date="2019-10-18T14:32:00Z">
+          <w:ins w:id="690" w:author="Ruan Van Mazijk" w:date="2019-10-18T14:33:00Z"/>
+        </w:rPr>
+      </w:pPr>
+      <w:ins w:id="691" w:author="Ruan Van Mazijk" w:date="2019-10-18T14:32:00Z">
         <w:r>
           <w:t>What about absolute environment variables</w:t>
         </w:r>
       </w:ins>
-      <w:ins w:id="691" w:author="Ruan Van Mazijk" w:date="2019-10-18T14:33:00Z">
+      <w:ins w:id="692" w:author="Ruan Van Mazijk" w:date="2019-10-18T14:33:00Z">
         <w:r>
           <w:t>?</w:t>
         </w:r>
@@ -11471,10 +11479,10 @@
           <w:numId w:val="23"/>
         </w:numPr>
         <w:rPr>
-          <w:ins w:id="692" w:author="Ruan Van Mazijk" w:date="2019-10-18T14:34:00Z"/>
-        </w:rPr>
-      </w:pPr>
-      <w:ins w:id="693" w:author="Ruan Van Mazijk" w:date="2019-10-18T14:34:00Z">
+          <w:ins w:id="693" w:author="Ruan Van Mazijk" w:date="2019-10-18T14:34:00Z"/>
+        </w:rPr>
+      </w:pPr>
+      <w:ins w:id="694" w:author="Ruan Van Mazijk" w:date="2019-10-18T14:34:00Z">
         <w:r>
           <w:t>Deal w/ post-review</w:t>
         </w:r>
@@ -11488,9 +11496,9 @@
           <w:numId w:val="23"/>
         </w:numPr>
         <w:rPr>
-          <w:ins w:id="694" w:author="Ruan Van Mazijk" w:date="2019-10-18T14:33:00Z"/>
-        </w:rPr>
-        <w:pPrChange w:id="695" w:author="Ruan Van Mazijk" w:date="2019-10-18T14:34:00Z">
+          <w:ins w:id="695" w:author="Ruan Van Mazijk" w:date="2019-10-18T14:33:00Z"/>
+        </w:rPr>
+        <w:pPrChange w:id="696" w:author="Ruan Van Mazijk" w:date="2019-10-18T14:34:00Z">
           <w:pPr>
             <w:pStyle w:val="BodyText"/>
             <w:numPr>
@@ -11500,7 +11508,7 @@
           </w:pPr>
         </w:pPrChange>
       </w:pPr>
-      <w:ins w:id="696" w:author="Ruan Van Mazijk" w:date="2019-10-18T14:34:00Z">
+      <w:ins w:id="697" w:author="Ruan Van Mazijk" w:date="2019-10-18T14:34:00Z">
         <w:r>
           <w:t xml:space="preserve">And </w:t>
         </w:r>
@@ -11522,10 +11530,10 @@
           <w:numId w:val="23"/>
         </w:numPr>
         <w:rPr>
-          <w:ins w:id="697" w:author="Ruan Van Mazijk" w:date="2019-10-18T14:34:00Z"/>
-        </w:rPr>
-      </w:pPr>
-      <w:ins w:id="698" w:author="Ruan Van Mazijk" w:date="2019-10-18T14:33:00Z">
+          <w:ins w:id="698" w:author="Ruan Van Mazijk" w:date="2019-10-18T14:34:00Z"/>
+        </w:rPr>
+      </w:pPr>
+      <w:ins w:id="699" w:author="Ruan Van Mazijk" w:date="2019-10-18T14:33:00Z">
         <w:r>
           <w:t>Species-occurrence data &amp; collection effort?</w:t>
         </w:r>
@@ -11539,10 +11547,10 @@
           <w:numId w:val="23"/>
         </w:numPr>
         <w:rPr>
-          <w:ins w:id="699" w:author="Ruan Van Mazijk" w:date="2019-10-18T14:34:00Z"/>
-        </w:rPr>
-      </w:pPr>
-      <w:ins w:id="700" w:author="Ruan Van Mazijk" w:date="2019-10-18T14:34:00Z">
+          <w:ins w:id="700" w:author="Ruan Van Mazijk" w:date="2019-10-18T14:34:00Z"/>
+        </w:rPr>
+      </w:pPr>
+      <w:ins w:id="701" w:author="Ruan Van Mazijk" w:date="2019-10-18T14:34:00Z">
         <w:r>
           <w:t xml:space="preserve">Address outliers, and compare to </w:t>
         </w:r>
@@ -11555,12 +11563,12 @@
           <w:t xml:space="preserve"> &amp; Hopper 2007 </w:t>
         </w:r>
       </w:ins>
-      <w:ins w:id="701" w:author="Ruan Van Mazijk" w:date="2019-10-18T14:36:00Z">
+      <w:ins w:id="702" w:author="Ruan Van Mazijk" w:date="2019-10-18T14:36:00Z">
         <w:r>
           <w:t xml:space="preserve">(Re: rarefaction etc.) </w:t>
         </w:r>
       </w:ins>
-      <w:ins w:id="702" w:author="Ruan Van Mazijk" w:date="2019-10-18T14:34:00Z">
+      <w:ins w:id="703" w:author="Ruan Van Mazijk" w:date="2019-10-18T14:34:00Z">
         <w:r>
           <w:t>to show that, indeed, our data are flawed.</w:t>
         </w:r>
@@ -11574,9 +11582,9 @@
           <w:numId w:val="23"/>
         </w:numPr>
         <w:rPr>
-          <w:ins w:id="703" w:author="Ruan Van Mazijk" w:date="2019-10-18T14:33:00Z"/>
-        </w:rPr>
-        <w:pPrChange w:id="704" w:author="Ruan Van Mazijk" w:date="2019-10-18T14:34:00Z">
+          <w:ins w:id="704" w:author="Ruan Van Mazijk" w:date="2019-10-18T14:33:00Z"/>
+        </w:rPr>
+        <w:pPrChange w:id="705" w:author="Ruan Van Mazijk" w:date="2019-10-18T14:34:00Z">
           <w:pPr>
             <w:pStyle w:val="BodyText"/>
             <w:numPr>
@@ -11586,7 +11594,7 @@
           </w:pPr>
         </w:pPrChange>
       </w:pPr>
-      <w:ins w:id="705" w:author="Ruan Van Mazijk" w:date="2019-10-18T14:34:00Z">
+      <w:ins w:id="706" w:author="Ruan Van Mazijk" w:date="2019-10-18T14:34:00Z">
         <w:r>
           <w:t xml:space="preserve">Also </w:t>
         </w:r>
@@ -11602,7 +11610,7 @@
           <w:t xml:space="preserve"> 2017 managed </w:t>
         </w:r>
       </w:ins>
-      <w:ins w:id="706" w:author="Ruan Van Mazijk" w:date="2019-10-18T14:35:00Z">
+      <w:ins w:id="707" w:author="Ruan Van Mazijk" w:date="2019-10-18T14:35:00Z">
         <w:r>
           <w:t>in-spite of it</w:t>
         </w:r>
@@ -11610,12 +11618,12 @@
           <w:t xml:space="preserve"> (Re: rarefaction et</w:t>
         </w:r>
       </w:ins>
-      <w:ins w:id="707" w:author="Ruan Van Mazijk" w:date="2019-10-18T14:36:00Z">
+      <w:ins w:id="708" w:author="Ruan Van Mazijk" w:date="2019-10-18T14:36:00Z">
         <w:r>
           <w:t>c.</w:t>
         </w:r>
       </w:ins>
-      <w:ins w:id="708" w:author="Ruan Van Mazijk" w:date="2019-10-18T14:35:00Z">
+      <w:ins w:id="709" w:author="Ruan Van Mazijk" w:date="2019-10-18T14:35:00Z">
         <w:r>
           <w:t>)</w:t>
         </w:r>
@@ -11632,10 +11640,10 @@
           <w:numId w:val="23"/>
         </w:numPr>
         <w:rPr>
-          <w:ins w:id="709" w:author="Ruan Van Mazijk" w:date="2019-10-18T14:35:00Z"/>
-        </w:rPr>
-      </w:pPr>
-      <w:ins w:id="710" w:author="Ruan Van Mazijk" w:date="2019-10-18T14:33:00Z">
+          <w:ins w:id="710" w:author="Ruan Van Mazijk" w:date="2019-10-18T14:35:00Z"/>
+        </w:rPr>
+      </w:pPr>
+      <w:ins w:id="711" w:author="Ruan Van Mazijk" w:date="2019-10-18T14:33:00Z">
         <w:r>
           <w:t>Spatial autocorrelation?</w:t>
         </w:r>
@@ -11649,10 +11657,10 @@
           <w:numId w:val="23"/>
         </w:numPr>
         <w:rPr>
-          <w:ins w:id="711" w:author="Ruan Van Mazijk" w:date="2019-10-18T14:35:00Z"/>
-        </w:rPr>
-      </w:pPr>
-      <w:ins w:id="712" w:author="Ruan Van Mazijk" w:date="2019-10-18T14:35:00Z">
+          <w:ins w:id="712" w:author="Ruan Van Mazijk" w:date="2019-10-18T14:35:00Z"/>
+        </w:rPr>
+      </w:pPr>
+      <w:ins w:id="713" w:author="Ruan Van Mazijk" w:date="2019-10-18T14:35:00Z">
         <w:r>
           <w:t xml:space="preserve">Our study is </w:t>
         </w:r>
@@ -11674,11 +11682,11 @@
           <w:ilvl w:val="1"/>
           <w:numId w:val="23"/>
         </w:numPr>
-        <w:pPrChange w:id="713" w:author="Ruan Van Mazijk" w:date="2019-10-18T14:35:00Z">
+        <w:pPrChange w:id="714" w:author="Ruan Van Mazijk" w:date="2019-10-18T14:35:00Z">
           <w:pPr/>
         </w:pPrChange>
       </w:pPr>
-      <w:ins w:id="714" w:author="Ruan Van Mazijk" w:date="2019-10-18T14:35:00Z">
+      <w:ins w:id="715" w:author="Ruan Van Mazijk" w:date="2019-10-18T14:35:00Z">
         <w:r>
           <w:t>Spatial arranged response AND predictors “cancel each other out”</w:t>
         </w:r>
@@ -11691,7 +11699,7 @@
       <w:pPr>
         <w:pStyle w:val="Heading1"/>
         <w:rPr>
-          <w:ins w:id="715" w:author="Ruan Van Mazijk" w:date="2019-10-14T11:49:00Z"/>
+          <w:ins w:id="716" w:author="Ruan Van Mazijk" w:date="2019-10-14T11:49:00Z"/>
         </w:rPr>
       </w:pPr>
       <w:r>
@@ -11704,7 +11712,7 @@
       <w:pPr>
         <w:pStyle w:val="Heading1"/>
         <w:rPr>
-          <w:del w:id="716" w:author="Ruan Van Mazijk" w:date="2019-10-08T17:09:00Z"/>
+          <w:del w:id="717" w:author="Ruan Van Mazijk" w:date="2019-10-08T17:09:00Z"/>
         </w:rPr>
       </w:pPr>
     </w:p>
@@ -11713,14 +11721,14 @@
         <w:pStyle w:val="TableCaption"/>
         <w:spacing w:line="240" w:lineRule="auto"/>
         <w:rPr>
-          <w:del w:id="717" w:author="Ruan Van Mazijk" w:date="2019-10-08T15:01:00Z"/>
-          <w:moveFrom w:id="718" w:author="Ruan Van Mazijk" w:date="2019-10-08T13:56:00Z"/>
-        </w:rPr>
-      </w:pPr>
-      <w:moveFromRangeStart w:id="719" w:author="Ruan Van Mazijk" w:date="2019-10-08T13:56:00Z" w:name="move21435422"/>
-      <w:commentRangeStart w:id="720"/>
-      <w:moveFrom w:id="721" w:author="Ruan Van Mazijk" w:date="2019-10-08T13:56:00Z">
-        <w:del w:id="722" w:author="Ruan Van Mazijk" w:date="2019-10-08T15:01:00Z">
+          <w:del w:id="718" w:author="Ruan Van Mazijk" w:date="2019-10-08T15:01:00Z"/>
+          <w:moveFrom w:id="719" w:author="Ruan Van Mazijk" w:date="2019-10-08T13:56:00Z"/>
+        </w:rPr>
+      </w:pPr>
+      <w:moveFromRangeStart w:id="720" w:author="Ruan Van Mazijk" w:date="2019-10-08T13:56:00Z" w:name="move21435422"/>
+      <w:commentRangeStart w:id="721"/>
+      <w:moveFrom w:id="722" w:author="Ruan Van Mazijk" w:date="2019-10-08T13:56:00Z">
+        <w:del w:id="723" w:author="Ruan Van Mazijk" w:date="2019-10-08T15:01:00Z">
           <w:r>
             <w:rPr>
               <w:b/>
@@ -11730,13 +11738,13 @@
           <w:r>
             <w:delText xml:space="preserve"> </w:delText>
           </w:r>
-          <w:commentRangeEnd w:id="720"/>
+          <w:commentRangeEnd w:id="721"/>
           <w:r>
             <w:rPr>
               <w:rStyle w:val="CommentReference"/>
               <w:rFonts w:ascii="Times New Roman" w:hAnsiTheme="minorHAnsi"/>
             </w:rPr>
-            <w:commentReference w:id="720"/>
+            <w:commentReference w:id="721"/>
           </w:r>
           <w:r>
             <w:delText>Georeferenced environmental data</w:delText>
@@ -11798,7 +11806,7 @@
       </w:tblGrid>
       <w:tr>
         <w:trPr>
-          <w:del w:id="723" w:author="Ruan Van Mazijk" w:date="2019-10-08T15:01:00Z"/>
+          <w:del w:id="724" w:author="Ruan Van Mazijk" w:date="2019-10-08T15:01:00Z"/>
         </w:trPr>
         <w:tc>
           <w:tcPr>
@@ -11813,12 +11821,12 @@
             <w:pPr>
               <w:pStyle w:val="Compact"/>
               <w:rPr>
-                <w:del w:id="724" w:author="Ruan Van Mazijk" w:date="2019-10-08T15:01:00Z"/>
-                <w:moveFrom w:id="725" w:author="Ruan Van Mazijk" w:date="2019-10-08T13:56:00Z"/>
-              </w:rPr>
-            </w:pPr>
-            <w:moveFrom w:id="726" w:author="Ruan Van Mazijk" w:date="2019-10-08T13:56:00Z">
-              <w:del w:id="727" w:author="Ruan Van Mazijk" w:date="2019-10-08T15:01:00Z">
+                <w:del w:id="725" w:author="Ruan Van Mazijk" w:date="2019-10-08T15:01:00Z"/>
+                <w:moveFrom w:id="726" w:author="Ruan Van Mazijk" w:date="2019-10-08T13:56:00Z"/>
+              </w:rPr>
+            </w:pPr>
+            <w:moveFrom w:id="727" w:author="Ruan Van Mazijk" w:date="2019-10-08T13:56:00Z">
+              <w:del w:id="728" w:author="Ruan Van Mazijk" w:date="2019-10-08T15:01:00Z">
                 <w:r>
                   <w:delText>Dataset</w:delText>
                 </w:r>
@@ -11842,12 +11850,12 @@
             <w:pPr>
               <w:pStyle w:val="Compact"/>
               <w:rPr>
-                <w:del w:id="728" w:author="Ruan Van Mazijk" w:date="2019-10-08T15:01:00Z"/>
-                <w:moveFrom w:id="729" w:author="Ruan Van Mazijk" w:date="2019-10-08T13:56:00Z"/>
-              </w:rPr>
-            </w:pPr>
-            <w:moveFrom w:id="730" w:author="Ruan Van Mazijk" w:date="2019-10-08T13:56:00Z">
-              <w:del w:id="731" w:author="Ruan Van Mazijk" w:date="2019-10-08T15:01:00Z">
+                <w:del w:id="729" w:author="Ruan Van Mazijk" w:date="2019-10-08T15:01:00Z"/>
+                <w:moveFrom w:id="730" w:author="Ruan Van Mazijk" w:date="2019-10-08T13:56:00Z"/>
+              </w:rPr>
+            </w:pPr>
+            <w:moveFrom w:id="731" w:author="Ruan Van Mazijk" w:date="2019-10-08T13:56:00Z">
+              <w:del w:id="732" w:author="Ruan Van Mazijk" w:date="2019-10-08T15:01:00Z">
                 <w:r>
                   <w:delText>Source</w:delText>
                 </w:r>
@@ -11868,12 +11876,12 @@
             <w:pPr>
               <w:pStyle w:val="Compact"/>
               <w:rPr>
-                <w:del w:id="732" w:author="Ruan Van Mazijk" w:date="2019-10-08T15:01:00Z"/>
-                <w:moveFrom w:id="733" w:author="Ruan Van Mazijk" w:date="2019-10-08T13:56:00Z"/>
-              </w:rPr>
-            </w:pPr>
-            <w:moveFrom w:id="734" w:author="Ruan Van Mazijk" w:date="2019-10-08T13:56:00Z">
-              <w:del w:id="735" w:author="Ruan Van Mazijk" w:date="2019-10-08T15:01:00Z">
+                <w:del w:id="733" w:author="Ruan Van Mazijk" w:date="2019-10-08T15:01:00Z"/>
+                <w:moveFrom w:id="734" w:author="Ruan Van Mazijk" w:date="2019-10-08T13:56:00Z"/>
+              </w:rPr>
+            </w:pPr>
+            <w:moveFrom w:id="735" w:author="Ruan Van Mazijk" w:date="2019-10-08T13:56:00Z">
+              <w:del w:id="736" w:author="Ruan Van Mazijk" w:date="2019-10-08T15:01:00Z">
                 <w:r>
                   <w:delText>Temporal extent</w:delText>
                 </w:r>
@@ -11894,12 +11902,12 @@
             <w:pPr>
               <w:pStyle w:val="Compact"/>
               <w:rPr>
-                <w:del w:id="736" w:author="Ruan Van Mazijk" w:date="2019-10-08T15:01:00Z"/>
-                <w:moveFrom w:id="737" w:author="Ruan Van Mazijk" w:date="2019-10-08T13:56:00Z"/>
-              </w:rPr>
-            </w:pPr>
-            <w:moveFrom w:id="738" w:author="Ruan Van Mazijk" w:date="2019-10-08T13:56:00Z">
-              <w:del w:id="739" w:author="Ruan Van Mazijk" w:date="2019-10-08T15:01:00Z">
+                <w:del w:id="737" w:author="Ruan Van Mazijk" w:date="2019-10-08T15:01:00Z"/>
+                <w:moveFrom w:id="738" w:author="Ruan Van Mazijk" w:date="2019-10-08T13:56:00Z"/>
+              </w:rPr>
+            </w:pPr>
+            <w:moveFrom w:id="739" w:author="Ruan Van Mazijk" w:date="2019-10-08T13:56:00Z">
+              <w:del w:id="740" w:author="Ruan Van Mazijk" w:date="2019-10-08T15:01:00Z">
                 <w:r>
                   <w:delText>Citation(s)</w:delText>
                 </w:r>
@@ -11910,7 +11918,7 @@
       </w:tr>
       <w:tr>
         <w:trPr>
-          <w:del w:id="740" w:author="Ruan Van Mazijk" w:date="2019-10-08T15:01:00Z"/>
+          <w:del w:id="741" w:author="Ruan Van Mazijk" w:date="2019-10-08T15:01:00Z"/>
         </w:trPr>
         <w:tc>
           <w:tcPr>
@@ -11920,12 +11928,12 @@
             <w:pPr>
               <w:pStyle w:val="Compact"/>
               <w:rPr>
-                <w:del w:id="741" w:author="Ruan Van Mazijk" w:date="2019-10-08T15:01:00Z"/>
-                <w:moveFrom w:id="742" w:author="Ruan Van Mazijk" w:date="2019-10-08T13:56:00Z"/>
-              </w:rPr>
-            </w:pPr>
-            <w:moveFrom w:id="743" w:author="Ruan Van Mazijk" w:date="2019-10-08T13:56:00Z">
-              <w:del w:id="744" w:author="Ruan Van Mazijk" w:date="2019-10-08T15:01:00Z">
+                <w:del w:id="742" w:author="Ruan Van Mazijk" w:date="2019-10-08T15:01:00Z"/>
+                <w:moveFrom w:id="743" w:author="Ruan Van Mazijk" w:date="2019-10-08T13:56:00Z"/>
+              </w:rPr>
+            </w:pPr>
+            <w:moveFrom w:id="744" w:author="Ruan Van Mazijk" w:date="2019-10-08T13:56:00Z">
+              <w:del w:id="745" w:author="Ruan Van Mazijk" w:date="2019-10-08T15:01:00Z">
                 <w:r>
                   <w:delText>Plant species occurrences</w:delText>
                 </w:r>
@@ -11941,12 +11949,12 @@
             <w:pPr>
               <w:pStyle w:val="Compact"/>
               <w:rPr>
-                <w:del w:id="745" w:author="Ruan Van Mazijk" w:date="2019-10-08T15:01:00Z"/>
-                <w:moveFrom w:id="746" w:author="Ruan Van Mazijk" w:date="2019-10-08T13:56:00Z"/>
-              </w:rPr>
-            </w:pPr>
-            <w:moveFrom w:id="747" w:author="Ruan Van Mazijk" w:date="2019-10-08T13:56:00Z">
-              <w:del w:id="748" w:author="Ruan Van Mazijk" w:date="2019-10-08T15:01:00Z">
+                <w:del w:id="746" w:author="Ruan Van Mazijk" w:date="2019-10-08T15:01:00Z"/>
+                <w:moveFrom w:id="747" w:author="Ruan Van Mazijk" w:date="2019-10-08T13:56:00Z"/>
+              </w:rPr>
+            </w:pPr>
+            <w:moveFrom w:id="748" w:author="Ruan Van Mazijk" w:date="2019-10-08T13:56:00Z">
+              <w:del w:id="749" w:author="Ruan Van Mazijk" w:date="2019-10-08T15:01:00Z">
                 <w:r>
                   <w:delText>GBIF</w:delText>
                 </w:r>
@@ -11962,8 +11970,8 @@
             <w:pPr>
               <w:pStyle w:val="Compact"/>
               <w:rPr>
-                <w:del w:id="749" w:author="Ruan Van Mazijk" w:date="2019-10-08T15:01:00Z"/>
-                <w:moveFrom w:id="750" w:author="Ruan Van Mazijk" w:date="2019-10-08T13:56:00Z"/>
+                <w:del w:id="750" w:author="Ruan Van Mazijk" w:date="2019-10-08T15:01:00Z"/>
+                <w:moveFrom w:id="751" w:author="Ruan Van Mazijk" w:date="2019-10-08T13:56:00Z"/>
               </w:rPr>
             </w:pPr>
           </w:p>
@@ -11976,13 +11984,13 @@
             <w:pPr>
               <w:pStyle w:val="Compact"/>
               <w:rPr>
-                <w:del w:id="751" w:author="Ruan Van Mazijk" w:date="2019-10-08T15:01:00Z"/>
-                <w:moveFrom w:id="752" w:author="Ruan Van Mazijk" w:date="2019-10-08T13:56:00Z"/>
+                <w:del w:id="752" w:author="Ruan Van Mazijk" w:date="2019-10-08T15:01:00Z"/>
+                <w:moveFrom w:id="753" w:author="Ruan Van Mazijk" w:date="2019-10-08T13:56:00Z"/>
                 <w:highlight w:val="yellow"/>
               </w:rPr>
             </w:pPr>
-            <w:moveFrom w:id="753" w:author="Ruan Van Mazijk" w:date="2019-10-08T13:56:00Z">
-              <w:del w:id="754" w:author="Ruan Van Mazijk" w:date="2019-10-08T15:01:00Z">
+            <w:moveFrom w:id="754" w:author="Ruan Van Mazijk" w:date="2019-10-08T13:56:00Z">
+              <w:del w:id="755" w:author="Ruan Van Mazijk" w:date="2019-10-08T15:01:00Z">
                 <w:r>
                   <w:rPr>
                     <w:highlight w:val="yellow"/>
@@ -11996,7 +12004,7 @@
       </w:tr>
       <w:tr>
         <w:trPr>
-          <w:del w:id="755" w:author="Ruan Van Mazijk" w:date="2019-10-08T15:01:00Z"/>
+          <w:del w:id="756" w:author="Ruan Van Mazijk" w:date="2019-10-08T15:01:00Z"/>
         </w:trPr>
         <w:tc>
           <w:tcPr>
@@ -12006,12 +12014,12 @@
             <w:pPr>
               <w:pStyle w:val="Compact"/>
               <w:rPr>
-                <w:del w:id="756" w:author="Ruan Van Mazijk" w:date="2019-10-08T15:01:00Z"/>
-                <w:moveFrom w:id="757" w:author="Ruan Van Mazijk" w:date="2019-10-08T13:56:00Z"/>
-              </w:rPr>
-            </w:pPr>
-            <w:moveFrom w:id="758" w:author="Ruan Van Mazijk" w:date="2019-10-08T13:56:00Z">
-              <w:del w:id="759" w:author="Ruan Van Mazijk" w:date="2019-10-08T15:01:00Z">
+                <w:del w:id="757" w:author="Ruan Van Mazijk" w:date="2019-10-08T15:01:00Z"/>
+                <w:moveFrom w:id="758" w:author="Ruan Van Mazijk" w:date="2019-10-08T13:56:00Z"/>
+              </w:rPr>
+            </w:pPr>
+            <w:moveFrom w:id="759" w:author="Ruan Van Mazijk" w:date="2019-10-08T13:56:00Z">
+              <w:del w:id="760" w:author="Ruan Van Mazijk" w:date="2019-10-08T15:01:00Z">
                 <w:r>
                   <w:delText>Elevation</w:delText>
                 </w:r>
@@ -12027,12 +12035,12 @@
             <w:pPr>
               <w:pStyle w:val="Compact"/>
               <w:rPr>
-                <w:del w:id="760" w:author="Ruan Van Mazijk" w:date="2019-10-08T15:01:00Z"/>
-                <w:moveFrom w:id="761" w:author="Ruan Van Mazijk" w:date="2019-10-08T13:56:00Z"/>
-              </w:rPr>
-            </w:pPr>
-            <w:moveFrom w:id="762" w:author="Ruan Van Mazijk" w:date="2019-10-08T13:56:00Z">
-              <w:del w:id="763" w:author="Ruan Van Mazijk" w:date="2019-10-08T15:01:00Z">
+                <w:del w:id="761" w:author="Ruan Van Mazijk" w:date="2019-10-08T15:01:00Z"/>
+                <w:moveFrom w:id="762" w:author="Ruan Van Mazijk" w:date="2019-10-08T13:56:00Z"/>
+              </w:rPr>
+            </w:pPr>
+            <w:moveFrom w:id="763" w:author="Ruan Van Mazijk" w:date="2019-10-08T13:56:00Z">
+              <w:del w:id="764" w:author="Ruan Van Mazijk" w:date="2019-10-08T15:01:00Z">
                 <w:r>
                   <w:delText xml:space="preserve">SRTM </w:delText>
                 </w:r>
@@ -12057,8 +12065,8 @@
             <w:pPr>
               <w:pStyle w:val="Compact"/>
               <w:rPr>
-                <w:del w:id="764" w:author="Ruan Van Mazijk" w:date="2019-10-08T15:01:00Z"/>
-                <w:moveFrom w:id="765" w:author="Ruan Van Mazijk" w:date="2019-10-08T13:56:00Z"/>
+                <w:del w:id="765" w:author="Ruan Van Mazijk" w:date="2019-10-08T15:01:00Z"/>
+                <w:moveFrom w:id="766" w:author="Ruan Van Mazijk" w:date="2019-10-08T13:56:00Z"/>
               </w:rPr>
             </w:pPr>
           </w:p>
@@ -12071,13 +12079,13 @@
             <w:pPr>
               <w:pStyle w:val="Compact"/>
               <w:rPr>
-                <w:del w:id="766" w:author="Ruan Van Mazijk" w:date="2019-10-08T15:01:00Z"/>
-                <w:moveFrom w:id="767" w:author="Ruan Van Mazijk" w:date="2019-10-08T13:56:00Z"/>
+                <w:del w:id="767" w:author="Ruan Van Mazijk" w:date="2019-10-08T15:01:00Z"/>
+                <w:moveFrom w:id="768" w:author="Ruan Van Mazijk" w:date="2019-10-08T13:56:00Z"/>
                 <w:highlight w:val="yellow"/>
               </w:rPr>
             </w:pPr>
-            <w:moveFrom w:id="768" w:author="Ruan Van Mazijk" w:date="2019-10-08T13:56:00Z">
-              <w:del w:id="769" w:author="Ruan Van Mazijk" w:date="2019-10-08T15:01:00Z">
+            <w:moveFrom w:id="769" w:author="Ruan Van Mazijk" w:date="2019-10-08T13:56:00Z">
+              <w:del w:id="770" w:author="Ruan Van Mazijk" w:date="2019-10-08T15:01:00Z">
                 <w:r>
                   <w:rPr>
                     <w:highlight w:val="yellow"/>
@@ -12091,7 +12099,7 @@
       </w:tr>
       <w:tr>
         <w:trPr>
-          <w:del w:id="770" w:author="Ruan Van Mazijk" w:date="2019-10-08T15:01:00Z"/>
+          <w:del w:id="771" w:author="Ruan Van Mazijk" w:date="2019-10-08T15:01:00Z"/>
         </w:trPr>
         <w:tc>
           <w:tcPr>
@@ -12101,12 +12109,12 @@
             <w:pPr>
               <w:pStyle w:val="Compact"/>
               <w:rPr>
-                <w:del w:id="771" w:author="Ruan Van Mazijk" w:date="2019-10-08T15:01:00Z"/>
-                <w:moveFrom w:id="772" w:author="Ruan Van Mazijk" w:date="2019-10-08T13:56:00Z"/>
-              </w:rPr>
-            </w:pPr>
-            <w:moveFrom w:id="773" w:author="Ruan Van Mazijk" w:date="2019-10-08T13:56:00Z">
-              <w:del w:id="774" w:author="Ruan Van Mazijk" w:date="2019-10-08T15:01:00Z">
+                <w:del w:id="772" w:author="Ruan Van Mazijk" w:date="2019-10-08T15:01:00Z"/>
+                <w:moveFrom w:id="773" w:author="Ruan Van Mazijk" w:date="2019-10-08T13:56:00Z"/>
+              </w:rPr>
+            </w:pPr>
+            <w:moveFrom w:id="774" w:author="Ruan Van Mazijk" w:date="2019-10-08T13:56:00Z">
+              <w:del w:id="775" w:author="Ruan Van Mazijk" w:date="2019-10-08T15:01:00Z">
                 <w:r>
                   <w:delText>NDVI</w:delText>
                 </w:r>
@@ -12122,12 +12130,12 @@
             <w:pPr>
               <w:pStyle w:val="Compact"/>
               <w:rPr>
-                <w:del w:id="775" w:author="Ruan Van Mazijk" w:date="2019-10-08T15:01:00Z"/>
-                <w:moveFrom w:id="776" w:author="Ruan Van Mazijk" w:date="2019-10-08T13:56:00Z"/>
-              </w:rPr>
-            </w:pPr>
-            <w:moveFrom w:id="777" w:author="Ruan Van Mazijk" w:date="2019-10-08T13:56:00Z">
-              <w:del w:id="778" w:author="Ruan Van Mazijk" w:date="2019-10-08T15:01:00Z">
+                <w:del w:id="776" w:author="Ruan Van Mazijk" w:date="2019-10-08T15:01:00Z"/>
+                <w:moveFrom w:id="777" w:author="Ruan Van Mazijk" w:date="2019-10-08T13:56:00Z"/>
+              </w:rPr>
+            </w:pPr>
+            <w:moveFrom w:id="778" w:author="Ruan Van Mazijk" w:date="2019-10-08T13:56:00Z">
+              <w:del w:id="779" w:author="Ruan Van Mazijk" w:date="2019-10-08T15:01:00Z">
                 <w:r>
                   <w:delText xml:space="preserve">MODIS </w:delText>
                 </w:r>
@@ -12152,12 +12160,12 @@
             <w:pPr>
               <w:pStyle w:val="Compact"/>
               <w:rPr>
-                <w:del w:id="779" w:author="Ruan Van Mazijk" w:date="2019-10-08T15:01:00Z"/>
-                <w:moveFrom w:id="780" w:author="Ruan Van Mazijk" w:date="2019-10-08T13:56:00Z"/>
-              </w:rPr>
-            </w:pPr>
-            <w:moveFrom w:id="781" w:author="Ruan Van Mazijk" w:date="2019-10-08T13:56:00Z">
-              <w:del w:id="782" w:author="Ruan Van Mazijk" w:date="2019-10-08T15:01:00Z">
+                <w:del w:id="780" w:author="Ruan Van Mazijk" w:date="2019-10-08T15:01:00Z"/>
+                <w:moveFrom w:id="781" w:author="Ruan Van Mazijk" w:date="2019-10-08T13:56:00Z"/>
+              </w:rPr>
+            </w:pPr>
+            <w:moveFrom w:id="782" w:author="Ruan Van Mazijk" w:date="2019-10-08T13:56:00Z">
+              <w:del w:id="783" w:author="Ruan Van Mazijk" w:date="2019-10-08T15:01:00Z">
                 <w:r>
                   <w:delText>Feb. 2000 to Apr. 2017</w:delText>
                 </w:r>
@@ -12173,13 +12181,13 @@
             <w:pPr>
               <w:pStyle w:val="Compact"/>
               <w:rPr>
-                <w:del w:id="783" w:author="Ruan Van Mazijk" w:date="2019-10-08T15:01:00Z"/>
-                <w:moveFrom w:id="784" w:author="Ruan Van Mazijk" w:date="2019-10-08T13:56:00Z"/>
+                <w:del w:id="784" w:author="Ruan Van Mazijk" w:date="2019-10-08T15:01:00Z"/>
+                <w:moveFrom w:id="785" w:author="Ruan Van Mazijk" w:date="2019-10-08T13:56:00Z"/>
                 <w:highlight w:val="yellow"/>
               </w:rPr>
             </w:pPr>
-            <w:moveFrom w:id="785" w:author="Ruan Van Mazijk" w:date="2019-10-08T13:56:00Z">
-              <w:del w:id="786" w:author="Ruan Van Mazijk" w:date="2019-10-08T15:01:00Z">
+            <w:moveFrom w:id="786" w:author="Ruan Van Mazijk" w:date="2019-10-08T13:56:00Z">
+              <w:del w:id="787" w:author="Ruan Van Mazijk" w:date="2019-10-08T15:01:00Z">
                 <w:r>
                   <w:rPr>
                     <w:highlight w:val="yellow"/>
@@ -12211,7 +12219,7 @@
       </w:tr>
       <w:tr>
         <w:trPr>
-          <w:del w:id="787" w:author="Ruan Van Mazijk" w:date="2019-10-08T15:01:00Z"/>
+          <w:del w:id="788" w:author="Ruan Van Mazijk" w:date="2019-10-08T15:01:00Z"/>
         </w:trPr>
         <w:tc>
           <w:tcPr>
@@ -12221,12 +12229,12 @@
             <w:pPr>
               <w:pStyle w:val="Compact"/>
               <w:rPr>
-                <w:del w:id="788" w:author="Ruan Van Mazijk" w:date="2019-10-08T15:01:00Z"/>
-                <w:moveFrom w:id="789" w:author="Ruan Van Mazijk" w:date="2019-10-08T13:56:00Z"/>
-              </w:rPr>
-            </w:pPr>
-            <w:moveFrom w:id="790" w:author="Ruan Van Mazijk" w:date="2019-10-08T13:56:00Z">
-              <w:del w:id="791" w:author="Ruan Van Mazijk" w:date="2019-10-08T15:01:00Z">
+                <w:del w:id="789" w:author="Ruan Van Mazijk" w:date="2019-10-08T15:01:00Z"/>
+                <w:moveFrom w:id="790" w:author="Ruan Van Mazijk" w:date="2019-10-08T13:56:00Z"/>
+              </w:rPr>
+            </w:pPr>
+            <w:moveFrom w:id="791" w:author="Ruan Van Mazijk" w:date="2019-10-08T13:56:00Z">
+              <w:del w:id="792" w:author="Ruan Van Mazijk" w:date="2019-10-08T15:01:00Z">
                 <w:r>
                   <w:delText xml:space="preserve">Surface </w:delText>
                 </w:r>
@@ -12245,12 +12253,12 @@
             <w:pPr>
               <w:pStyle w:val="Compact"/>
               <w:rPr>
-                <w:del w:id="792" w:author="Ruan Van Mazijk" w:date="2019-10-08T15:01:00Z"/>
-                <w:moveFrom w:id="793" w:author="Ruan Van Mazijk" w:date="2019-10-08T13:56:00Z"/>
-              </w:rPr>
-            </w:pPr>
-            <w:moveFrom w:id="794" w:author="Ruan Van Mazijk" w:date="2019-10-08T13:56:00Z">
-              <w:del w:id="795" w:author="Ruan Van Mazijk" w:date="2019-10-08T15:01:00Z">
+                <w:del w:id="793" w:author="Ruan Van Mazijk" w:date="2019-10-08T15:01:00Z"/>
+                <w:moveFrom w:id="794" w:author="Ruan Van Mazijk" w:date="2019-10-08T13:56:00Z"/>
+              </w:rPr>
+            </w:pPr>
+            <w:moveFrom w:id="795" w:author="Ruan Van Mazijk" w:date="2019-10-08T13:56:00Z">
+              <w:del w:id="796" w:author="Ruan Van Mazijk" w:date="2019-10-08T15:01:00Z">
                 <w:r>
                   <w:delText xml:space="preserve">MODIS </w:delText>
                 </w:r>
@@ -12275,12 +12283,12 @@
             <w:pPr>
               <w:pStyle w:val="Compact"/>
               <w:rPr>
-                <w:del w:id="796" w:author="Ruan Van Mazijk" w:date="2019-10-08T15:01:00Z"/>
-                <w:moveFrom w:id="797" w:author="Ruan Van Mazijk" w:date="2019-10-08T13:56:00Z"/>
-              </w:rPr>
-            </w:pPr>
-            <w:moveFrom w:id="798" w:author="Ruan Van Mazijk" w:date="2019-10-08T13:56:00Z">
-              <w:del w:id="799" w:author="Ruan Van Mazijk" w:date="2019-10-08T15:01:00Z">
+                <w:del w:id="797" w:author="Ruan Van Mazijk" w:date="2019-10-08T15:01:00Z"/>
+                <w:moveFrom w:id="798" w:author="Ruan Van Mazijk" w:date="2019-10-08T13:56:00Z"/>
+              </w:rPr>
+            </w:pPr>
+            <w:moveFrom w:id="799" w:author="Ruan Van Mazijk" w:date="2019-10-08T13:56:00Z">
+              <w:del w:id="800" w:author="Ruan Van Mazijk" w:date="2019-10-08T15:01:00Z">
                 <w:r>
                   <w:delText>Feb. 2000 to Apr. 2017</w:delText>
                 </w:r>
@@ -12296,13 +12304,13 @@
             <w:pPr>
               <w:pStyle w:val="Compact"/>
               <w:rPr>
-                <w:del w:id="800" w:author="Ruan Van Mazijk" w:date="2019-10-08T15:01:00Z"/>
-                <w:moveFrom w:id="801" w:author="Ruan Van Mazijk" w:date="2019-10-08T13:56:00Z"/>
+                <w:del w:id="801" w:author="Ruan Van Mazijk" w:date="2019-10-08T15:01:00Z"/>
+                <w:moveFrom w:id="802" w:author="Ruan Van Mazijk" w:date="2019-10-08T13:56:00Z"/>
                 <w:highlight w:val="yellow"/>
               </w:rPr>
             </w:pPr>
-            <w:moveFrom w:id="802" w:author="Ruan Van Mazijk" w:date="2019-10-08T13:56:00Z">
-              <w:del w:id="803" w:author="Ruan Van Mazijk" w:date="2019-10-08T15:01:00Z">
+            <w:moveFrom w:id="803" w:author="Ruan Van Mazijk" w:date="2019-10-08T13:56:00Z">
+              <w:del w:id="804" w:author="Ruan Van Mazijk" w:date="2019-10-08T15:01:00Z">
                 <w:r>
                   <w:rPr>
                     <w:highlight w:val="yellow"/>
@@ -12334,7 +12342,7 @@
       </w:tr>
       <w:tr>
         <w:trPr>
-          <w:del w:id="804" w:author="Ruan Van Mazijk" w:date="2019-10-08T15:01:00Z"/>
+          <w:del w:id="805" w:author="Ruan Van Mazijk" w:date="2019-10-08T15:01:00Z"/>
         </w:trPr>
         <w:tc>
           <w:tcPr>
@@ -12344,12 +12352,12 @@
             <w:pPr>
               <w:pStyle w:val="Compact"/>
               <w:rPr>
-                <w:del w:id="805" w:author="Ruan Van Mazijk" w:date="2019-10-08T15:01:00Z"/>
-                <w:moveFrom w:id="806" w:author="Ruan Van Mazijk" w:date="2019-10-08T13:56:00Z"/>
-              </w:rPr>
-            </w:pPr>
-            <w:moveFrom w:id="807" w:author="Ruan Van Mazijk" w:date="2019-10-08T13:56:00Z">
-              <w:del w:id="808" w:author="Ruan Van Mazijk" w:date="2019-10-08T15:01:00Z">
+                <w:del w:id="806" w:author="Ruan Van Mazijk" w:date="2019-10-08T15:01:00Z"/>
+                <w:moveFrom w:id="807" w:author="Ruan Van Mazijk" w:date="2019-10-08T13:56:00Z"/>
+              </w:rPr>
+            </w:pPr>
+            <w:moveFrom w:id="808" w:author="Ruan Van Mazijk" w:date="2019-10-08T13:56:00Z">
+              <w:del w:id="809" w:author="Ruan Van Mazijk" w:date="2019-10-08T15:01:00Z">
                 <w:r>
                   <w:delText>MAP</w:delText>
                 </w:r>
@@ -12371,12 +12379,12 @@
             <w:pPr>
               <w:pStyle w:val="Compact"/>
               <w:rPr>
-                <w:del w:id="809" w:author="Ruan Van Mazijk" w:date="2019-10-08T15:01:00Z"/>
-                <w:moveFrom w:id="810" w:author="Ruan Van Mazijk" w:date="2019-10-08T13:56:00Z"/>
-              </w:rPr>
-            </w:pPr>
-            <w:moveFrom w:id="811" w:author="Ruan Van Mazijk" w:date="2019-10-08T13:56:00Z">
-              <w:del w:id="812" w:author="Ruan Van Mazijk" w:date="2019-10-08T15:01:00Z">
+                <w:del w:id="810" w:author="Ruan Van Mazijk" w:date="2019-10-08T15:01:00Z"/>
+                <w:moveFrom w:id="811" w:author="Ruan Van Mazijk" w:date="2019-10-08T13:56:00Z"/>
+              </w:rPr>
+            </w:pPr>
+            <w:moveFrom w:id="812" w:author="Ruan Van Mazijk" w:date="2019-10-08T13:56:00Z">
+              <w:del w:id="813" w:author="Ruan Van Mazijk" w:date="2019-10-08T15:01:00Z">
                 <w:r>
                   <w:delText xml:space="preserve">CHIRPS </w:delText>
                 </w:r>
@@ -12401,12 +12409,12 @@
             <w:pPr>
               <w:pStyle w:val="Compact"/>
               <w:rPr>
-                <w:del w:id="813" w:author="Ruan Van Mazijk" w:date="2019-10-08T15:01:00Z"/>
-                <w:moveFrom w:id="814" w:author="Ruan Van Mazijk" w:date="2019-10-08T13:56:00Z"/>
-              </w:rPr>
-            </w:pPr>
-            <w:moveFrom w:id="815" w:author="Ruan Van Mazijk" w:date="2019-10-08T13:56:00Z">
-              <w:del w:id="816" w:author="Ruan Van Mazijk" w:date="2019-10-08T15:01:00Z">
+                <w:del w:id="814" w:author="Ruan Van Mazijk" w:date="2019-10-08T15:01:00Z"/>
+                <w:moveFrom w:id="815" w:author="Ruan Van Mazijk" w:date="2019-10-08T13:56:00Z"/>
+              </w:rPr>
+            </w:pPr>
+            <w:moveFrom w:id="816" w:author="Ruan Van Mazijk" w:date="2019-10-08T13:56:00Z">
+              <w:del w:id="817" w:author="Ruan Van Mazijk" w:date="2019-10-08T15:01:00Z">
                 <w:r>
                   <w:delText>Jan. 1981 to Feb. 2017</w:delText>
                 </w:r>
@@ -12422,13 +12430,13 @@
             <w:pPr>
               <w:pStyle w:val="Compact"/>
               <w:rPr>
-                <w:del w:id="817" w:author="Ruan Van Mazijk" w:date="2019-10-08T15:01:00Z"/>
-                <w:moveFrom w:id="818" w:author="Ruan Van Mazijk" w:date="2019-10-08T13:56:00Z"/>
+                <w:del w:id="818" w:author="Ruan Van Mazijk" w:date="2019-10-08T15:01:00Z"/>
+                <w:moveFrom w:id="819" w:author="Ruan Van Mazijk" w:date="2019-10-08T13:56:00Z"/>
                 <w:highlight w:val="yellow"/>
               </w:rPr>
             </w:pPr>
-            <w:moveFrom w:id="819" w:author="Ruan Van Mazijk" w:date="2019-10-08T13:56:00Z">
-              <w:del w:id="820" w:author="Ruan Van Mazijk" w:date="2019-10-08T15:01:00Z">
+            <w:moveFrom w:id="820" w:author="Ruan Van Mazijk" w:date="2019-10-08T13:56:00Z">
+              <w:del w:id="821" w:author="Ruan Van Mazijk" w:date="2019-10-08T15:01:00Z">
                 <w:r>
                   <w:rPr>
                     <w:highlight w:val="yellow"/>
@@ -12442,7 +12450,7 @@
       </w:tr>
       <w:tr>
         <w:trPr>
-          <w:del w:id="821" w:author="Ruan Van Mazijk" w:date="2019-10-08T15:01:00Z"/>
+          <w:del w:id="822" w:author="Ruan Van Mazijk" w:date="2019-10-08T15:01:00Z"/>
         </w:trPr>
         <w:tc>
           <w:tcPr>
@@ -12455,12 +12463,12 @@
             <w:pPr>
               <w:pStyle w:val="Compact"/>
               <w:rPr>
-                <w:del w:id="822" w:author="Ruan Van Mazijk" w:date="2019-10-08T15:01:00Z"/>
-                <w:moveFrom w:id="823" w:author="Ruan Van Mazijk" w:date="2019-10-08T13:56:00Z"/>
-              </w:rPr>
-            </w:pPr>
-            <w:moveFrom w:id="824" w:author="Ruan Van Mazijk" w:date="2019-10-08T13:56:00Z">
-              <w:del w:id="825" w:author="Ruan Van Mazijk" w:date="2019-10-08T15:01:00Z">
+                <w:del w:id="823" w:author="Ruan Van Mazijk" w:date="2019-10-08T15:01:00Z"/>
+                <w:moveFrom w:id="824" w:author="Ruan Van Mazijk" w:date="2019-10-08T13:56:00Z"/>
+              </w:rPr>
+            </w:pPr>
+            <w:moveFrom w:id="825" w:author="Ruan Van Mazijk" w:date="2019-10-08T13:56:00Z">
+              <w:del w:id="826" w:author="Ruan Van Mazijk" w:date="2019-10-08T15:01:00Z">
                 <w:r>
                   <w:delText>CEC</w:delText>
                 </w:r>
@@ -12482,12 +12490,12 @@
             <w:pPr>
               <w:pStyle w:val="Compact"/>
               <w:rPr>
-                <w:del w:id="826" w:author="Ruan Van Mazijk" w:date="2019-10-08T15:01:00Z"/>
-                <w:moveFrom w:id="827" w:author="Ruan Van Mazijk" w:date="2019-10-08T13:56:00Z"/>
-              </w:rPr>
-            </w:pPr>
-            <w:moveFrom w:id="828" w:author="Ruan Van Mazijk" w:date="2019-10-08T13:56:00Z">
-              <w:del w:id="829" w:author="Ruan Van Mazijk" w:date="2019-10-08T15:01:00Z">
+                <w:del w:id="827" w:author="Ruan Van Mazijk" w:date="2019-10-08T15:01:00Z"/>
+                <w:moveFrom w:id="828" w:author="Ruan Van Mazijk" w:date="2019-10-08T13:56:00Z"/>
+              </w:rPr>
+            </w:pPr>
+            <w:moveFrom w:id="829" w:author="Ruan Van Mazijk" w:date="2019-10-08T13:56:00Z">
+              <w:del w:id="830" w:author="Ruan Van Mazijk" w:date="2019-10-08T15:01:00Z">
                 <w:r>
                   <w:delText>SoilGrids250m</w:delText>
                 </w:r>
@@ -12506,8 +12514,8 @@
             <w:pPr>
               <w:pStyle w:val="Compact"/>
               <w:rPr>
-                <w:del w:id="830" w:author="Ruan Van Mazijk" w:date="2019-10-08T15:01:00Z"/>
-                <w:moveFrom w:id="831" w:author="Ruan Van Mazijk" w:date="2019-10-08T13:56:00Z"/>
+                <w:del w:id="831" w:author="Ruan Van Mazijk" w:date="2019-10-08T15:01:00Z"/>
+                <w:moveFrom w:id="832" w:author="Ruan Van Mazijk" w:date="2019-10-08T13:56:00Z"/>
               </w:rPr>
             </w:pPr>
           </w:p>
@@ -12523,13 +12531,13 @@
             <w:pPr>
               <w:pStyle w:val="Compact"/>
               <w:rPr>
-                <w:del w:id="832" w:author="Ruan Van Mazijk" w:date="2019-10-08T15:01:00Z"/>
-                <w:moveFrom w:id="833" w:author="Ruan Van Mazijk" w:date="2019-10-08T13:56:00Z"/>
+                <w:del w:id="833" w:author="Ruan Van Mazijk" w:date="2019-10-08T15:01:00Z"/>
+                <w:moveFrom w:id="834" w:author="Ruan Van Mazijk" w:date="2019-10-08T13:56:00Z"/>
                 <w:highlight w:val="yellow"/>
               </w:rPr>
             </w:pPr>
-            <w:moveFrom w:id="834" w:author="Ruan Van Mazijk" w:date="2019-10-08T13:56:00Z">
-              <w:del w:id="835" w:author="Ruan Van Mazijk" w:date="2019-10-08T15:01:00Z">
+            <w:moveFrom w:id="835" w:author="Ruan Van Mazijk" w:date="2019-10-08T13:56:00Z">
+              <w:del w:id="836" w:author="Ruan Van Mazijk" w:date="2019-10-08T15:01:00Z">
                 <w:r>
                   <w:rPr>
                     <w:highlight w:val="yellow"/>
@@ -12545,16 +12553,16 @@
     <w:p>
       <w:pPr>
         <w:rPr>
-          <w:del w:id="836" w:author="Ruan Van Mazijk" w:date="2019-10-08T13:56:00Z"/>
+          <w:del w:id="837" w:author="Ruan Van Mazijk" w:date="2019-10-08T13:56:00Z"/>
           <w:vertAlign w:val="superscript"/>
-          <w:rPrChange w:id="837" w:author="Ruan Van Mazijk" w:date="2019-10-08T14:09:00Z">
+          <w:rPrChange w:id="838" w:author="Ruan Van Mazijk" w:date="2019-10-08T14:09:00Z">
             <w:rPr>
-              <w:del w:id="838" w:author="Ruan Van Mazijk" w:date="2019-10-08T13:56:00Z"/>
+              <w:del w:id="839" w:author="Ruan Van Mazijk" w:date="2019-10-08T13:56:00Z"/>
             </w:rPr>
           </w:rPrChange>
         </w:rPr>
       </w:pPr>
-      <w:moveFrom w:id="839" w:author="Ruan Van Mazijk" w:date="2019-10-08T13:56:00Z">
+      <w:moveFrom w:id="840" w:author="Ruan Van Mazijk" w:date="2019-10-08T13:56:00Z">
         <w:r>
           <w:rPr>
             <w:vertAlign w:val="superscript"/>
@@ -12568,8 +12576,8 @@
           <w:t>.</w:t>
         </w:r>
       </w:moveFrom>
-      <w:moveFromRangeEnd w:id="719"/>
-      <w:del w:id="840" w:author="Ruan Van Mazijk" w:date="2019-10-08T13:56:00Z">
+      <w:moveFromRangeEnd w:id="720"/>
+      <w:del w:id="841" w:author="Ruan Van Mazijk" w:date="2019-10-08T13:56:00Z">
         <w:r>
           <w:br w:type="page"/>
         </w:r>
@@ -12578,7 +12586,7 @@
     <w:p>
       <w:pPr>
         <w:spacing w:after="0"/>
-        <w:pPrChange w:id="841" w:author="Ruan Van Mazijk" w:date="2019-10-08T16:41:00Z">
+        <w:pPrChange w:id="842" w:author="Ruan Van Mazijk" w:date="2019-10-08T16:41:00Z">
           <w:pPr>
             <w:pStyle w:val="TableCaption"/>
             <w:spacing w:line="240" w:lineRule="auto"/>
@@ -12594,7 +12602,7 @@
       <w:r>
         <w:t xml:space="preserve"> </w:t>
       </w:r>
-      <w:del w:id="842" w:author="Ruan Van Mazijk" w:date="2019-10-08T16:43:00Z">
+      <w:del w:id="843" w:author="Ruan Van Mazijk" w:date="2019-10-08T16:43:00Z">
         <w:r>
           <w:delText>Summar</w:delText>
         </w:r>
@@ -12605,7 +12613,7 @@
           <w:delText xml:space="preserve"> </w:delText>
         </w:r>
       </w:del>
-      <w:ins w:id="843" w:author="Ruan Van Mazijk" w:date="2019-10-08T16:43:00Z">
+      <w:ins w:id="844" w:author="Ruan Van Mazijk" w:date="2019-10-08T16:43:00Z">
         <w:r>
           <w:t>Signs and significances</w:t>
         </w:r>
@@ -12622,7 +12630,7 @@
           <w:t xml:space="preserve"> </w:t>
         </w:r>
       </w:ins>
-      <w:del w:id="844" w:author="Ruan Van Mazijk" w:date="2019-10-08T16:44:00Z">
+      <w:del w:id="845" w:author="Ruan Van Mazijk" w:date="2019-10-08T16:44:00Z">
         <w:r>
           <w:delText>r</w:delText>
         </w:r>
@@ -12630,27 +12638,27 @@
           <w:delText xml:space="preserve">esults </w:delText>
         </w:r>
       </w:del>
-      <w:ins w:id="845" w:author="Ruan Van Mazijk" w:date="2019-10-08T16:44:00Z">
+      <w:ins w:id="846" w:author="Ruan Van Mazijk" w:date="2019-10-08T16:44:00Z">
         <w:r>
           <w:t>c</w:t>
         </w:r>
       </w:ins>
-      <w:ins w:id="846" w:author="Ruan Van Mazijk" w:date="2019-10-08T16:45:00Z">
+      <w:ins w:id="847" w:author="Ruan Van Mazijk" w:date="2019-10-08T16:45:00Z">
         <w:r>
           <w:t>oefficients</w:t>
         </w:r>
       </w:ins>
-      <w:ins w:id="847" w:author="Ruan Van Mazijk" w:date="2019-10-08T16:44:00Z">
+      <w:ins w:id="848" w:author="Ruan Van Mazijk" w:date="2019-10-08T16:44:00Z">
         <w:r>
           <w:t xml:space="preserve"> </w:t>
         </w:r>
       </w:ins>
-      <w:ins w:id="848" w:author="Ruan Van Mazijk" w:date="2019-10-08T16:45:00Z">
+      <w:ins w:id="849" w:author="Ruan Van Mazijk" w:date="2019-10-08T16:45:00Z">
         <w:r>
           <w:t>from</w:t>
         </w:r>
       </w:ins>
-      <w:del w:id="849" w:author="Ruan Van Mazijk" w:date="2019-10-08T16:45:00Z">
+      <w:del w:id="850" w:author="Ruan Van Mazijk" w:date="2019-10-08T16:45:00Z">
         <w:r>
           <w:delText>of</w:delText>
         </w:r>
@@ -12667,7 +12675,7 @@
       <w:r>
         <w:t>environmental heterogeneity</w:t>
       </w:r>
-      <w:ins w:id="850" w:author="Ruan Van Mazijk" w:date="2019-10-08T16:43:00Z">
+      <w:ins w:id="851" w:author="Ruan Van Mazijk" w:date="2019-10-08T16:43:00Z">
         <w:r>
           <w:rPr>
             <w:vertAlign w:val="superscript"/>
@@ -12675,7 +12683,7 @@
           <w:t>2</w:t>
         </w:r>
       </w:ins>
-      <w:del w:id="851" w:author="Ruan Van Mazijk" w:date="2019-10-08T16:43:00Z">
+      <w:del w:id="852" w:author="Ruan Van Mazijk" w:date="2019-10-08T16:43:00Z">
         <w:r>
           <w:rPr>
             <w:vertAlign w:val="superscript"/>
@@ -12755,7 +12763,7 @@
       <w:r>
         <w:t>.</w:t>
       </w:r>
-      <w:del w:id="852" w:author="Ruan Van Mazijk" w:date="2019-10-08T16:43:00Z">
+      <w:del w:id="853" w:author="Ruan Van Mazijk" w:date="2019-10-08T16:43:00Z">
         <w:r>
           <w:delText xml:space="preserve"> The signs (+, </w:delText>
         </w:r>
@@ -12766,7 +12774,7 @@
           <w:delText xml:space="preserve">) of the </w:delText>
         </w:r>
       </w:del>
-      <w:del w:id="853" w:author="Ruan Van Mazijk" w:date="2019-10-08T14:08:00Z">
+      <w:del w:id="854" w:author="Ruan Van Mazijk" w:date="2019-10-08T14:08:00Z">
         <w:r>
           <w:delText>heterogeneity variables</w:delText>
         </w:r>
@@ -12777,22 +12785,22 @@
           <w:delText xml:space="preserve"> slope terms and the SWAFR</w:delText>
         </w:r>
       </w:del>
-      <w:del w:id="854" w:author="Ruan Van Mazijk" w:date="2019-10-08T16:43:00Z">
+      <w:del w:id="855" w:author="Ruan Van Mazijk" w:date="2019-10-08T16:43:00Z">
         <w:r>
           <w:delText xml:space="preserve"> term </w:delText>
         </w:r>
       </w:del>
-      <w:del w:id="855" w:author="Ruan Van Mazijk" w:date="2019-10-08T14:08:00Z">
+      <w:del w:id="856" w:author="Ruan Van Mazijk" w:date="2019-10-08T14:08:00Z">
         <w:r>
           <w:delText>(where applicable)</w:delText>
         </w:r>
       </w:del>
-      <w:del w:id="856" w:author="Ruan Van Mazijk" w:date="2019-10-08T14:09:00Z">
+      <w:del w:id="857" w:author="Ruan Van Mazijk" w:date="2019-10-08T14:09:00Z">
         <w:r>
           <w:delText xml:space="preserve"> </w:delText>
         </w:r>
       </w:del>
-      <w:del w:id="857" w:author="Ruan Van Mazijk" w:date="2019-10-08T16:43:00Z">
+      <w:del w:id="858" w:author="Ruan Van Mazijk" w:date="2019-10-08T16:43:00Z">
         <w:r>
           <w:delText>are presented alongside their sign</w:delText>
         </w:r>
@@ -17586,10 +17594,10 @@
         <w:pStyle w:val="BodyText"/>
         <w:spacing w:before="0" w:after="0"/>
         <w:rPr>
-          <w:ins w:id="858" w:author="Ruan Van Mazijk" w:date="2019-10-08T16:44:00Z"/>
-        </w:rPr>
-      </w:pPr>
-      <w:ins w:id="859" w:author="Ruan Van Mazijk" w:date="2019-10-08T16:44:00Z">
+          <w:ins w:id="859" w:author="Ruan Van Mazijk" w:date="2019-10-08T16:44:00Z"/>
+        </w:rPr>
+      </w:pPr>
+      <w:ins w:id="860" w:author="Ruan Van Mazijk" w:date="2019-10-08T16:44:00Z">
         <w:r>
           <w:rPr>
             <w:vertAlign w:val="superscript"/>
@@ -17651,14 +17659,14 @@
         <w:pStyle w:val="BodyText"/>
         <w:spacing w:before="0" w:after="0"/>
         <w:rPr>
-          <w:ins w:id="860" w:author="Ruan Van Mazijk" w:date="2019-10-08T17:09:00Z"/>
+          <w:ins w:id="861" w:author="Ruan Van Mazijk" w:date="2019-10-08T17:09:00Z"/>
           <w:vertAlign w:val="superscript"/>
         </w:rPr>
-        <w:pPrChange w:id="861" w:author="Ruan Van Mazijk" w:date="2019-10-08T17:09:00Z">
+        <w:pPrChange w:id="862" w:author="Ruan Van Mazijk" w:date="2019-10-08T17:09:00Z">
           <w:pPr/>
         </w:pPrChange>
       </w:pPr>
-      <w:ins w:id="862" w:author="Ruan Van Mazijk" w:date="2019-10-08T16:44:00Z">
+      <w:ins w:id="863" w:author="Ruan Van Mazijk" w:date="2019-10-08T16:44:00Z">
         <w:r>
           <w:rPr>
             <w:vertAlign w:val="superscript"/>
@@ -17666,7 +17674,7 @@
           <w:t>2</w:t>
         </w:r>
       </w:ins>
-      <w:del w:id="863" w:author="Ruan Van Mazijk" w:date="2019-10-08T16:44:00Z">
+      <w:del w:id="864" w:author="Ruan Van Mazijk" w:date="2019-10-08T16:44:00Z">
         <w:r>
           <w:rPr>
             <w:vertAlign w:val="superscript"/>
@@ -17680,12 +17688,12 @@
         </w:rPr>
         <w:t xml:space="preserve"> </w:t>
       </w:r>
-      <w:ins w:id="864" w:author="Ruan Van Mazijk" w:date="2019-10-14T11:50:00Z">
+      <w:ins w:id="865" w:author="Ruan Van Mazijk" w:date="2019-10-14T11:50:00Z">
         <w:r>
           <w:t>Abbreviations are as follows: NDVI, normalized difference vegetation index; T, temperature; MAP, mean annual precipitation; PDQ, precipitation in the driest quarter; CEC, cation exchange capacity; C, carbon.</w:t>
         </w:r>
       </w:ins>
-      <w:del w:id="865" w:author="Ruan Van Mazijk" w:date="2019-10-14T11:50:00Z">
+      <w:del w:id="866" w:author="Ruan Van Mazijk" w:date="2019-10-14T11:50:00Z">
         <w:r>
           <w:delText>Abbrevi</w:delText>
         </w:r>
@@ -17702,7 +17710,7 @@
           <w:delText>.</w:delText>
         </w:r>
       </w:del>
-      <w:ins w:id="866" w:author="Ruan Van Mazijk" w:date="2019-10-08T17:09:00Z">
+      <w:ins w:id="867" w:author="Ruan Van Mazijk" w:date="2019-10-08T17:09:00Z">
         <w:r>
           <w:rPr>
             <w:vertAlign w:val="superscript"/>
@@ -17716,7 +17724,7 @@
         <w:pStyle w:val="BodyText"/>
         <w:spacing w:before="0" w:after="0"/>
         <w:rPr>
-          <w:del w:id="867" w:author="Ruan Van Mazijk" w:date="2019-10-08T17:09:00Z"/>
+          <w:del w:id="868" w:author="Ruan Van Mazijk" w:date="2019-10-08T17:09:00Z"/>
         </w:rPr>
       </w:pPr>
     </w:p>
@@ -17725,16 +17733,16 @@
         <w:pStyle w:val="BodyText"/>
         <w:spacing w:before="0" w:after="0"/>
         <w:rPr>
-          <w:del w:id="868" w:author="Ruan Van Mazijk" w:date="2019-10-08T17:09:00Z"/>
-        </w:rPr>
-        <w:pPrChange w:id="869" w:author="Ruan Van Mazijk" w:date="2019-10-08T16:42:00Z">
+          <w:del w:id="869" w:author="Ruan Van Mazijk" w:date="2019-10-08T17:09:00Z"/>
+        </w:rPr>
+        <w:pPrChange w:id="870" w:author="Ruan Van Mazijk" w:date="2019-10-08T16:42:00Z">
           <w:pPr>
             <w:pStyle w:val="BodyText"/>
             <w:spacing w:before="0"/>
           </w:pPr>
         </w:pPrChange>
       </w:pPr>
-      <w:del w:id="870" w:author="Ruan Van Mazijk" w:date="2019-10-08T16:44:00Z">
+      <w:del w:id="871" w:author="Ruan Van Mazijk" w:date="2019-10-08T16:44:00Z">
         <w:r>
           <w:rPr>
             <w:vertAlign w:val="superscript"/>
@@ -17798,7 +17806,7 @@
         <w:r>
           <w:delText xml:space="preserve"> &lt; 0.1</w:delText>
         </w:r>
-        <w:bookmarkStart w:id="871" w:name="figures"/>
+        <w:bookmarkStart w:id="872" w:name="figures"/>
         <w:r>
           <w:delText>; blank, NS.</w:delText>
         </w:r>
@@ -17811,7 +17819,7 @@
       <w:pPr>
         <w:pStyle w:val="BodyText"/>
         <w:spacing w:before="0" w:after="0"/>
-        <w:pPrChange w:id="872" w:author="Ruan Van Mazijk" w:date="2019-10-08T17:09:00Z">
+        <w:pPrChange w:id="873" w:author="Ruan Van Mazijk" w:date="2019-10-08T17:09:00Z">
           <w:pPr>
             <w:tabs>
               <w:tab w:val="left" w:pos="1947"/>
@@ -18149,9 +18157,9 @@
       <w:pPr>
         <w:pStyle w:val="Heading1"/>
         <w:rPr>
-          <w:del w:id="873" w:author="Ruan Van Mazijk" w:date="2019-10-08T16:35:00Z"/>
-        </w:rPr>
-        <w:pPrChange w:id="874" w:author="Ruan Van Mazijk" w:date="2019-10-09T13:29:00Z">
+          <w:del w:id="874" w:author="Ruan Van Mazijk" w:date="2019-10-08T16:35:00Z"/>
+        </w:rPr>
+        <w:pPrChange w:id="875" w:author="Ruan Van Mazijk" w:date="2019-10-09T13:29:00Z">
           <w:pPr/>
         </w:pPrChange>
       </w:pPr>
@@ -18163,10 +18171,10 @@
       <w:pPr>
         <w:pStyle w:val="Heading1"/>
         <w:rPr>
-          <w:del w:id="875" w:author="Ruan Van Mazijk" w:date="2019-10-08T14:10:00Z"/>
-        </w:rPr>
-      </w:pPr>
-      <w:del w:id="876" w:author="Ruan Van Mazijk" w:date="2019-10-08T16:21:00Z">
+          <w:del w:id="876" w:author="Ruan Van Mazijk" w:date="2019-10-08T14:10:00Z"/>
+        </w:rPr>
+      </w:pPr>
+      <w:del w:id="877" w:author="Ruan Van Mazijk" w:date="2019-10-08T16:21:00Z">
         <w:r>
           <w:rPr>
             <w:b w:val="0"/>
@@ -18175,21 +18183,21 @@
           <w:delText>Figures</w:delText>
         </w:r>
       </w:del>
-      <w:bookmarkEnd w:id="871"/>
+      <w:bookmarkEnd w:id="872"/>
     </w:p>
     <w:p>
       <w:pPr>
         <w:pStyle w:val="Heading1"/>
         <w:rPr>
-          <w:ins w:id="877" w:author="Ruan Van Mazijk" w:date="2019-10-08T16:21:00Z"/>
-        </w:rPr>
-        <w:pPrChange w:id="878" w:author="Ruan Van Mazijk" w:date="2019-10-09T13:29:00Z">
+          <w:ins w:id="878" w:author="Ruan Van Mazijk" w:date="2019-10-08T16:21:00Z"/>
+        </w:rPr>
+        <w:pPrChange w:id="879" w:author="Ruan Van Mazijk" w:date="2019-10-09T13:29:00Z">
           <w:pPr>
             <w:pStyle w:val="BodyText"/>
           </w:pPr>
         </w:pPrChange>
       </w:pPr>
-      <w:ins w:id="879" w:author="Ruan Van Mazijk" w:date="2019-10-09T13:30:00Z">
+      <w:ins w:id="880" w:author="Ruan Van Mazijk" w:date="2019-10-09T13:30:00Z">
         <w:r>
           <w:t>Figures</w:t>
         </w:r>
@@ -18198,7 +18206,7 @@
     <w:p>
       <w:pPr>
         <w:pStyle w:val="BodyText"/>
-        <w:pPrChange w:id="880" w:author="Ruan Van Mazijk" w:date="2019-10-08T16:20:00Z">
+        <w:pPrChange w:id="881" w:author="Ruan Van Mazijk" w:date="2019-10-08T16:20:00Z">
           <w:pPr>
             <w:pStyle w:val="CaptionedFigure"/>
             <w:spacing w:line="240" w:lineRule="auto"/>
@@ -18360,12 +18368,12 @@
       <w:r>
         <w:t>we found some evidence for</w:t>
       </w:r>
-      <w:ins w:id="881" w:author="Ruan Van Mazijk" w:date="2019-10-09T15:49:00Z">
+      <w:ins w:id="882" w:author="Ruan Van Mazijk" w:date="2019-10-09T15:49:00Z">
         <w:r>
           <w:t xml:space="preserve"> </w:t>
         </w:r>
       </w:ins>
-      <w:del w:id="882" w:author="Ruan Van Mazijk" w:date="2019-10-09T15:49:00Z">
+      <w:del w:id="883" w:author="Ruan Van Mazijk" w:date="2019-10-09T15:49:00Z">
         <w:r>
           <w:delText xml:space="preserve"> </w:delText>
         </w:r>
@@ -18475,12 +18483,12 @@
       <w:r>
         <w:t>. Abbreviations are as in Table</w:t>
       </w:r>
-      <w:ins w:id="883" w:author="Ruan Van Mazijk" w:date="2019-10-14T11:51:00Z">
+      <w:ins w:id="884" w:author="Ruan Van Mazijk" w:date="2019-10-14T11:51:00Z">
         <w:r>
           <w:t xml:space="preserve"> </w:t>
         </w:r>
       </w:ins>
-      <w:del w:id="884" w:author="Ruan Van Mazijk" w:date="2019-10-14T11:51:00Z">
+      <w:del w:id="885" w:author="Ruan Van Mazijk" w:date="2019-10-14T11:51:00Z">
         <w:r>
           <w:delText>s</w:delText>
         </w:r>
@@ -18574,12 +18582,12 @@
       <w:r>
         <w:t xml:space="preserve"> </w:t>
       </w:r>
-      <w:ins w:id="885" w:author="Michael Cramer" w:date="2019-10-07T10:01:00Z">
+      <w:ins w:id="886" w:author="Michael Cramer" w:date="2019-10-07T10:01:00Z">
         <w:r>
           <w:t xml:space="preserve">Frequency </w:t>
         </w:r>
-        <w:commentRangeStart w:id="886"/>
         <w:commentRangeStart w:id="887"/>
+        <w:commentRangeStart w:id="888"/>
         <w:r>
           <w:t>d</w:t>
         </w:r>
@@ -18587,21 +18595,21 @@
       <w:r>
         <w:t xml:space="preserve">istributions </w:t>
       </w:r>
-      <w:commentRangeEnd w:id="886"/>
+      <w:commentRangeEnd w:id="887"/>
       <w:r>
         <w:rPr>
           <w:rStyle w:val="CommentReference"/>
           <w:rFonts w:ascii="Times New Roman" w:hAnsiTheme="minorHAnsi"/>
         </w:rPr>
-        <w:commentReference w:id="886"/>
-      </w:r>
-      <w:commentRangeEnd w:id="887"/>
+        <w:commentReference w:id="887"/>
+      </w:r>
+      <w:commentRangeEnd w:id="888"/>
       <w:r>
         <w:rPr>
           <w:rStyle w:val="CommentReference"/>
           <w:rFonts w:ascii="Times New Roman" w:hAnsiTheme="minorHAnsi"/>
         </w:rPr>
-        <w:commentReference w:id="887"/>
+        <w:commentReference w:id="888"/>
       </w:r>
       <w:r>
         <w:t>of (a) QDS- and (b) HDS-scale vascular plant species richness in the GCFR and SWAFR. (c) Scatter plot of mean QDS-scale richness (</w:t>
@@ -18680,7 +18688,7 @@
       <w:r>
         <w:t xml:space="preserve"> </w:t>
       </w:r>
-      <w:del w:id="888" w:author="Ruan Van Mazijk" w:date="2019-10-09T12:54:00Z">
+      <w:del w:id="889" w:author="Ruan Van Mazijk" w:date="2019-10-09T12:54:00Z">
         <w:r>
           <w:delText>(</w:delText>
         </w:r>
@@ -18715,7 +18723,7 @@
         </w:rPr>
         <w:t>QDS</w:t>
       </w:r>
-      <w:ins w:id="889" w:author="Ruan Van Mazijk" w:date="2019-10-09T12:55:00Z">
+      <w:ins w:id="890" w:author="Ruan Van Mazijk" w:date="2019-10-09T12:55:00Z">
         <w:r>
           <w:rPr>
             <w:vertAlign w:val="subscript"/>
@@ -18724,7 +18732,7 @@
         </w:r>
         <w:r>
           <w:rPr>
-            <w:rPrChange w:id="890" w:author="Ruan Van Mazijk" w:date="2019-10-09T12:55:00Z">
+            <w:rPrChange w:id="891" w:author="Ruan Van Mazijk" w:date="2019-10-09T12:55:00Z">
               <w:rPr>
                 <w:vertAlign w:val="subscript"/>
               </w:rPr>
@@ -18751,7 +18759,7 @@
           <w:t>HDS</w:t>
         </w:r>
       </w:ins>
-      <w:del w:id="891" w:author="Ruan Van Mazijk" w:date="2019-10-09T12:55:00Z">
+      <w:del w:id="892" w:author="Ruan Van Mazijk" w:date="2019-10-09T12:55:00Z">
         <w:r>
           <w:delText xml:space="preserve"> / </w:delText>
         </w:r>
@@ -18761,7 +18769,7 @@
           <m:barPr>
             <m:pos m:val="top"/>
             <m:ctrlPr>
-              <w:del w:id="892" w:author="Ruan Van Mazijk" w:date="2019-10-09T12:54:00Z">
+              <w:del w:id="893" w:author="Ruan Van Mazijk" w:date="2019-10-09T12:54:00Z">
                 <w:rPr>
                   <w:rFonts w:ascii="Cambria Math" w:hAnsi="Cambria Math"/>
                 </w:rPr>
@@ -18770,7 +18778,7 @@
           </m:barPr>
           <m:e>
             <m:r>
-              <w:del w:id="893" w:author="Ruan Van Mazijk" w:date="2019-10-09T12:54:00Z">
+              <w:del w:id="894" w:author="Ruan Van Mazijk" w:date="2019-10-09T12:54:00Z">
                 <w:rPr>
                   <w:rFonts w:ascii="Cambria Math" w:hAnsi="Cambria Math"/>
                 </w:rPr>
@@ -18780,7 +18788,7 @@
           </m:e>
         </m:bar>
       </m:oMath>
-      <w:del w:id="894" w:author="Ruan Van Mazijk" w:date="2019-10-09T12:55:00Z">
+      <w:del w:id="895" w:author="Ruan Van Mazijk" w:date="2019-10-09T12:55:00Z">
         <w:r>
           <w:rPr>
             <w:vertAlign w:val="subscript"/>
@@ -19058,7 +19066,6 @@
         <w:pStyle w:val="CaptionedFigure"/>
         <w:spacing w:line="240" w:lineRule="auto"/>
       </w:pPr>
-      <w:bookmarkStart w:id="895" w:name="_GoBack"/>
       <w:r>
         <w:rPr>
           <w:noProof/>
@@ -19115,7 +19122,6 @@
           </wp:inline>
         </w:drawing>
       </w:r>
-      <w:bookmarkEnd w:id="895"/>
     </w:p>
     <w:p>
       <w:pPr>
@@ -20534,6 +20540,10 @@
       </w:pPr>
       <w:ins w:id="953" w:author="Ruan Van Mazijk" w:date="2019-10-08T16:06:00Z">
         <w:r>
+          <w:rPr>
+            <w:b w:val="0"/>
+            <w:bCs w:val="0"/>
+          </w:rPr>
           <w:fldChar w:fldCharType="end"/>
         </w:r>
       </w:ins>
@@ -24639,7 +24649,7 @@
       </w:r>
     </w:p>
   </w:comment>
-  <w:comment w:id="720" w:author="Michael Cramer" w:date="2019-10-07T09:57:00Z" w:initials="MC">
+  <w:comment w:id="721" w:author="Michael Cramer" w:date="2019-10-07T09:57:00Z" w:initials="MC">
     <w:p>
       <w:pPr>
         <w:pStyle w:val="CommentText"/>
@@ -24655,7 +24665,7 @@
       </w:r>
     </w:p>
   </w:comment>
-  <w:comment w:id="886" w:author="Michael Cramer" w:date="2019-10-07T10:02:00Z" w:initials="MC">
+  <w:comment w:id="887" w:author="Michael Cramer" w:date="2019-10-07T10:02:00Z" w:initials="MC">
     <w:p>
       <w:pPr>
         <w:pStyle w:val="CommentText"/>
@@ -24671,7 +24681,7 @@
       </w:r>
     </w:p>
   </w:comment>
-  <w:comment w:id="887" w:author="Ruan Van Mazijk" w:date="2019-10-07T12:19:00Z" w:initials="RVM">
+  <w:comment w:id="888" w:author="Ruan Van Mazijk" w:date="2019-10-07T12:19:00Z" w:initials="RVM">
     <w:p>
       <w:pPr>
         <w:pStyle w:val="CommentText"/>
@@ -26836,7 +26846,7 @@
       </w:pPr>
     </w:pPrDefault>
   </w:docDefaults>
-  <w:latentStyles w:defLockedState="0" w:defUIPriority="0" w:defSemiHidden="0" w:defUnhideWhenUsed="0" w:defQFormat="0" w:count="375">
+  <w:latentStyles w:defLockedState="0" w:defUIPriority="0" w:defSemiHidden="0" w:defUnhideWhenUsed="0" w:defQFormat="0" w:count="376">
     <w:lsdException w:name="Normal" w:qFormat="1"/>
     <w:lsdException w:name="heading 1" w:uiPriority="9" w:qFormat="1"/>
     <w:lsdException w:name="heading 2" w:uiPriority="9" w:qFormat="1"/>
@@ -26931,7 +26941,6 @@
     <w:lsdException w:name="HTML Sample" w:semiHidden="1" w:unhideWhenUsed="1"/>
     <w:lsdException w:name="HTML Typewriter" w:semiHidden="1" w:unhideWhenUsed="1"/>
     <w:lsdException w:name="HTML Variable" w:semiHidden="1" w:unhideWhenUsed="1"/>
-    <w:lsdException w:name="Normal Table" w:semiHidden="1" w:unhideWhenUsed="1"/>
     <w:lsdException w:name="annotation subject" w:semiHidden="1" w:unhideWhenUsed="1"/>
     <w:lsdException w:name="No List" w:semiHidden="1" w:uiPriority="99" w:unhideWhenUsed="1"/>
     <w:lsdException w:name="Outline List 1" w:semiHidden="1" w:unhideWhenUsed="1"/>
@@ -26978,9 +26987,7 @@
     <w:lsdException w:name="Table Subtle 2" w:semiHidden="1" w:unhideWhenUsed="1"/>
     <w:lsdException w:name="Table Web 1" w:semiHidden="1" w:unhideWhenUsed="1"/>
     <w:lsdException w:name="Table Web 2" w:semiHidden="1" w:unhideWhenUsed="1"/>
-    <w:lsdException w:name="Table Web 3" w:semiHidden="1" w:unhideWhenUsed="1"/>
     <w:lsdException w:name="Balloon Text" w:semiHidden="1" w:unhideWhenUsed="1"/>
-    <w:lsdException w:name="Table Theme" w:semiHidden="1" w:unhideWhenUsed="1"/>
     <w:lsdException w:name="Placeholder Text" w:semiHidden="1"/>
     <w:lsdException w:name="Light Shading"/>
     <w:lsdException w:name="Light List"/>
@@ -27001,7 +27008,6 @@
     <w:lsdException w:name="Light Grid Accent 1"/>
     <w:lsdException w:name="Medium Shading 1 Accent 1"/>
     <w:lsdException w:name="Medium Shading 2 Accent 1"/>
-    <w:lsdException w:name="Medium List 1 Accent 1"/>
     <w:lsdException w:name="Revision" w:semiHidden="1"/>
     <w:lsdException w:name="Medium List 2 Accent 1"/>
     <w:lsdException w:name="Medium Grid 1 Accent 1"/>
@@ -27080,7 +27086,6 @@
     <w:lsdException w:name="Dark List Accent 6"/>
     <w:lsdException w:name="Colorful Shading Accent 6"/>
     <w:lsdException w:name="Colorful List Accent 6"/>
-    <w:lsdException w:name="Colorful Grid Accent 6"/>
     <w:lsdException w:name="Bibliography" w:semiHidden="1" w:unhideWhenUsed="1" w:qFormat="1"/>
     <w:lsdException w:name="TOC Heading" w:semiHidden="1" w:uiPriority="39" w:unhideWhenUsed="1" w:qFormat="1"/>
     <w:lsdException w:name="Grid Table 4" w:uiPriority="49"/>
@@ -27182,6 +27187,7 @@
     <w:lsdException w:name="Smart Hyperlink" w:semiHidden="1" w:uiPriority="99" w:unhideWhenUsed="1"/>
     <w:lsdException w:name="Hashtag" w:semiHidden="1" w:uiPriority="99" w:unhideWhenUsed="1"/>
     <w:lsdException w:name="Unresolved Mention" w:semiHidden="1" w:uiPriority="99" w:unhideWhenUsed="1"/>
+    <w:lsdException w:name="Smart Link" w:semiHidden="1" w:uiPriority="99" w:unhideWhenUsed="1"/>
   </w:latentStyles>
   <w:style w:type="paragraph" w:default="1" w:styleId="Normal">
     <w:name w:val="Normal"/>
@@ -28541,7 +28547,7 @@
 </file>
 
 <file path=customXml/itemProps1.xml><?xml version="1.0" encoding="utf-8"?>
-<ds:datastoreItem xmlns:ds="http://schemas.openxmlformats.org/officeDocument/2006/customXml" ds:itemID="{91218AF8-FC57-4305-B216-AC85C8CBA6A6}">
+<ds:datastoreItem xmlns:ds="http://schemas.openxmlformats.org/officeDocument/2006/customXml" ds:itemID="{9554FADA-7A52-1842-9A06-67C958E28DF6}">
   <ds:schemaRefs>
     <ds:schemaRef ds:uri="http://schemas.openxmlformats.org/officeDocument/2006/bibliography"/>
   </ds:schemaRefs>

</xml_diff>